<commit_message>
Added Sprint 4 Deliverables
_

Added Sprint 4 Deliverables in the correct format. Added Test coverage report in sprint folder, added desktop app wireframes, updated use case scenarios, updated desktop app class diagram, and updated sprint backlog.
</commit_message>
<xml_diff>
--- a/documentation/Group 4 Capstone Use Case Scenarios.docx
+++ b/documentation/Group 4 Capstone Use Case Scenarios.docx
@@ -1351,7 +1351,7 @@
       <w:pPr>
         <w:numPr>
           <w:ilvl w:val="0"/>
-          <w:numId w:val="3"/>
+          <w:numId w:val="5"/>
         </w:numPr>
         <w:spacing w:after="0" w:afterAutospacing="0" w:before="240" w:lineRule="auto"/>
         <w:ind w:left="720" w:hanging="360"/>
@@ -1361,6 +1361,1130 @@
           <w:rtl w:val="0"/>
         </w:rPr>
         <w:t xml:space="preserve">Note-Taker enters a new note in the textbox viewing a source</w:t>
+      </w:r>
+    </w:p>
+    <w:p>
+      <w:pPr>
+        <w:numPr>
+          <w:ilvl w:val="0"/>
+          <w:numId w:val="5"/>
+        </w:numPr>
+        <w:spacing w:after="0" w:afterAutospacing="0" w:lineRule="auto"/>
+        <w:ind w:left="720" w:hanging="360"/>
+      </w:pPr>
+      <w:r>
+        <w:rPr>
+          <w:rtl w:val="0"/>
+        </w:rPr>
+        <w:t xml:space="preserve">Note-Taker types notes to a specific timestamp (Only if it is a video)</w:t>
+      </w:r>
+    </w:p>
+    <w:p>
+      <w:pPr>
+        <w:numPr>
+          <w:ilvl w:val="0"/>
+          <w:numId w:val="5"/>
+        </w:numPr>
+        <w:spacing w:after="0" w:afterAutospacing="0" w:lineRule="auto"/>
+        <w:ind w:left="720" w:hanging="360"/>
+      </w:pPr>
+      <w:r>
+        <w:rPr>
+          <w:rtl w:val="0"/>
+        </w:rPr>
+        <w:t xml:space="preserve">Note-Taker selects Add note button (May implement auto-save feature)</w:t>
+      </w:r>
+    </w:p>
+    <w:p>
+      <w:pPr>
+        <w:numPr>
+          <w:ilvl w:val="0"/>
+          <w:numId w:val="5"/>
+        </w:numPr>
+        <w:spacing w:after="0" w:afterAutospacing="0" w:lineRule="auto"/>
+        <w:ind w:left="720" w:hanging="360"/>
+      </w:pPr>
+      <w:r>
+        <w:rPr>
+          <w:rtl w:val="0"/>
+        </w:rPr>
+        <w:t xml:space="preserve">System inserts a new row into the notes database table that links the notes to the source file and user information.</w:t>
+      </w:r>
+    </w:p>
+    <w:p>
+      <w:pPr>
+        <w:numPr>
+          <w:ilvl w:val="0"/>
+          <w:numId w:val="5"/>
+        </w:numPr>
+        <w:spacing w:after="480" w:lineRule="auto"/>
+        <w:ind w:left="720" w:hanging="360"/>
+      </w:pPr>
+      <w:r>
+        <w:rPr>
+          <w:rtl w:val="0"/>
+        </w:rPr>
+        <w:t xml:space="preserve">System displays a confirmation dialog that a note has been saved.</w:t>
+      </w:r>
+    </w:p>
+    <w:p>
+      <w:pPr>
+        <w:spacing w:after="240" w:before="240" w:lineRule="auto"/>
+        <w:rPr/>
+      </w:pPr>
+      <w:r>
+        <w:rPr>
+          <w:rtl w:val="0"/>
+        </w:rPr>
+        <w:t xml:space="preserve"> </w:t>
+      </w:r>
+    </w:p>
+    <w:p>
+      <w:pPr>
+        <w:pStyle w:val="Heading1"/>
+        <w:keepNext w:val="0"/>
+        <w:keepLines w:val="0"/>
+        <w:spacing w:before="480" w:lineRule="auto"/>
+        <w:rPr>
+          <w:b w:val="1"/>
+          <w:sz w:val="46"/>
+          <w:szCs w:val="46"/>
+        </w:rPr>
+      </w:pPr>
+      <w:bookmarkStart w:colFirst="0" w:colLast="0" w:name="_7h533e38vk7j" w:id="19"/>
+      <w:bookmarkEnd w:id="19"/>
+      <w:r>
+        <w:rPr>
+          <w:b w:val="1"/>
+          <w:sz w:val="46"/>
+          <w:szCs w:val="46"/>
+          <w:rtl w:val="0"/>
+        </w:rPr>
+        <w:t xml:space="preserve">Updates an existing note</w:t>
+      </w:r>
+    </w:p>
+    <w:p>
+      <w:pPr>
+        <w:pStyle w:val="Heading2"/>
+        <w:keepNext w:val="0"/>
+        <w:keepLines w:val="0"/>
+        <w:spacing w:after="80" w:lineRule="auto"/>
+        <w:rPr>
+          <w:b w:val="1"/>
+          <w:sz w:val="34"/>
+          <w:szCs w:val="34"/>
+        </w:rPr>
+      </w:pPr>
+      <w:bookmarkStart w:colFirst="0" w:colLast="0" w:name="_gc8u3zrf59qo" w:id="20"/>
+      <w:bookmarkEnd w:id="20"/>
+      <w:r>
+        <w:rPr>
+          <w:b w:val="1"/>
+          <w:sz w:val="34"/>
+          <w:szCs w:val="34"/>
+          <w:rtl w:val="0"/>
+        </w:rPr>
+        <w:t xml:space="preserve">Context</w:t>
+      </w:r>
+    </w:p>
+    <w:p>
+      <w:pPr>
+        <w:spacing w:after="240" w:before="240" w:lineRule="auto"/>
+        <w:rPr/>
+      </w:pPr>
+      <w:r>
+        <w:rPr>
+          <w:rtl w:val="0"/>
+        </w:rPr>
+        <w:t xml:space="preserve">Note-Taker is logged-in, source file and note is selected</w:t>
+      </w:r>
+    </w:p>
+    <w:p>
+      <w:pPr>
+        <w:pStyle w:val="Heading2"/>
+        <w:keepNext w:val="0"/>
+        <w:keepLines w:val="0"/>
+        <w:spacing w:after="80" w:lineRule="auto"/>
+        <w:rPr>
+          <w:b w:val="1"/>
+          <w:sz w:val="34"/>
+          <w:szCs w:val="34"/>
+        </w:rPr>
+      </w:pPr>
+      <w:bookmarkStart w:colFirst="0" w:colLast="0" w:name="_w63tdbi4tklk" w:id="21"/>
+      <w:bookmarkEnd w:id="21"/>
+      <w:r>
+        <w:rPr>
+          <w:b w:val="1"/>
+          <w:sz w:val="34"/>
+          <w:szCs w:val="34"/>
+          <w:rtl w:val="0"/>
+        </w:rPr>
+        <w:t xml:space="preserve">Primary Flow</w:t>
+      </w:r>
+    </w:p>
+    <w:p>
+      <w:pPr>
+        <w:numPr>
+          <w:ilvl w:val="0"/>
+          <w:numId w:val="7"/>
+        </w:numPr>
+        <w:spacing w:after="0" w:afterAutospacing="0" w:lineRule="auto"/>
+        <w:ind w:left="720" w:hanging="360"/>
+      </w:pPr>
+      <w:r>
+        <w:rPr>
+          <w:rtl w:val="0"/>
+        </w:rPr>
+        <w:t xml:space="preserve">System populates </w:t>
+      </w:r>
+      <w:r>
+        <w:rPr>
+          <w:rtl w:val="0"/>
+        </w:rPr>
+        <w:t xml:space="preserve">Note Textbox with selected note content</w:t>
+      </w:r>
+    </w:p>
+    <w:p>
+      <w:pPr>
+        <w:numPr>
+          <w:ilvl w:val="0"/>
+          <w:numId w:val="7"/>
+        </w:numPr>
+        <w:spacing w:after="0" w:afterAutospacing="0" w:lineRule="auto"/>
+        <w:ind w:left="720" w:hanging="360"/>
+      </w:pPr>
+      <w:r>
+        <w:rPr>
+          <w:rtl w:val="0"/>
+        </w:rPr>
+        <w:t xml:space="preserve">Note-taker modifies the note</w:t>
+      </w:r>
+    </w:p>
+    <w:p>
+      <w:pPr>
+        <w:numPr>
+          <w:ilvl w:val="0"/>
+          <w:numId w:val="7"/>
+        </w:numPr>
+        <w:spacing w:after="0" w:afterAutospacing="0" w:lineRule="auto"/>
+        <w:ind w:left="720" w:hanging="360"/>
+      </w:pPr>
+      <w:r>
+        <w:rPr>
+          <w:rtl w:val="0"/>
+        </w:rPr>
+        <w:t xml:space="preserve">Note-taker selects update note button</w:t>
+      </w:r>
+    </w:p>
+    <w:p>
+      <w:pPr>
+        <w:numPr>
+          <w:ilvl w:val="0"/>
+          <w:numId w:val="7"/>
+        </w:numPr>
+        <w:spacing w:after="0" w:afterAutospacing="0" w:lineRule="auto"/>
+        <w:ind w:left="720" w:hanging="360"/>
+      </w:pPr>
+      <w:r>
+        <w:rPr>
+          <w:rtl w:val="0"/>
+        </w:rPr>
+        <w:t xml:space="preserve">System updates the note content in the database</w:t>
+      </w:r>
+    </w:p>
+    <w:p>
+      <w:pPr>
+        <w:numPr>
+          <w:ilvl w:val="0"/>
+          <w:numId w:val="7"/>
+        </w:numPr>
+        <w:spacing w:after="480" w:lineRule="auto"/>
+        <w:ind w:left="720" w:hanging="360"/>
+      </w:pPr>
+      <w:r>
+        <w:rPr>
+          <w:rtl w:val="0"/>
+        </w:rPr>
+        <w:t xml:space="preserve">System displays a confirmation dialog that a note has been saved.</w:t>
+      </w:r>
+    </w:p>
+    <w:p>
+      <w:pPr>
+        <w:pStyle w:val="Heading2"/>
+        <w:keepNext w:val="0"/>
+        <w:keepLines w:val="0"/>
+        <w:spacing w:after="80" w:lineRule="auto"/>
+        <w:rPr>
+          <w:b w:val="1"/>
+          <w:sz w:val="34"/>
+          <w:szCs w:val="34"/>
+        </w:rPr>
+      </w:pPr>
+      <w:bookmarkStart w:colFirst="0" w:colLast="0" w:name="_r250nd1vi1mr" w:id="22"/>
+      <w:bookmarkEnd w:id="22"/>
+      <w:r>
+        <w:rPr>
+          <w:b w:val="1"/>
+          <w:sz w:val="34"/>
+          <w:szCs w:val="34"/>
+          <w:rtl w:val="0"/>
+        </w:rPr>
+        <w:t xml:space="preserve">Alternative Flow(s)</w:t>
+      </w:r>
+    </w:p>
+    <w:p>
+      <w:pPr>
+        <w:pStyle w:val="Heading3"/>
+        <w:keepNext w:val="0"/>
+        <w:keepLines w:val="0"/>
+        <w:spacing w:before="280" w:lineRule="auto"/>
+        <w:rPr>
+          <w:b w:val="1"/>
+          <w:color w:val="000000"/>
+          <w:sz w:val="26"/>
+          <w:szCs w:val="26"/>
+        </w:rPr>
+      </w:pPr>
+      <w:bookmarkStart w:colFirst="0" w:colLast="0" w:name="_r75rn62lqyny" w:id="23"/>
+      <w:bookmarkEnd w:id="23"/>
+      <w:r>
+        <w:rPr>
+          <w:b w:val="1"/>
+          <w:color w:val="000000"/>
+          <w:sz w:val="26"/>
+          <w:szCs w:val="26"/>
+          <w:rtl w:val="0"/>
+        </w:rPr>
+        <w:t xml:space="preserve">User selects Cancel</w:t>
+      </w:r>
+    </w:p>
+    <w:p>
+      <w:pPr>
+        <w:spacing w:after="240" w:before="240" w:lineRule="auto"/>
+        <w:rPr/>
+      </w:pPr>
+      <w:r>
+        <w:rPr>
+          <w:rtl w:val="0"/>
+        </w:rPr>
+        <w:t xml:space="preserve">A2.</w:t>
+      </w:r>
+      <w:r>
+        <w:rPr>
+          <w:sz w:val="14"/>
+          <w:szCs w:val="14"/>
+          <w:rtl w:val="0"/>
+        </w:rPr>
+        <w:t xml:space="preserve">  </w:t>
+      </w:r>
+      <w:r>
+        <w:rPr>
+          <w:rtl w:val="0"/>
+        </w:rPr>
+        <w:t xml:space="preserve">Note-taker selects “Cancel”</w:t>
+      </w:r>
+    </w:p>
+    <w:p>
+      <w:pPr>
+        <w:spacing w:after="240" w:before="240" w:lineRule="auto"/>
+        <w:rPr/>
+      </w:pPr>
+      <w:r>
+        <w:rPr>
+          <w:rtl w:val="0"/>
+        </w:rPr>
+        <w:t xml:space="preserve">A3.</w:t>
+      </w:r>
+      <w:r>
+        <w:rPr>
+          <w:sz w:val="14"/>
+          <w:szCs w:val="14"/>
+          <w:rtl w:val="0"/>
+        </w:rPr>
+        <w:t xml:space="preserve">  </w:t>
+      </w:r>
+      <w:r>
+        <w:rPr>
+          <w:rtl w:val="0"/>
+        </w:rPr>
+        <w:t xml:space="preserve">Note content returns to previous saved state</w:t>
+      </w:r>
+    </w:p>
+    <w:p>
+      <w:pPr>
+        <w:pStyle w:val="Heading3"/>
+        <w:keepNext w:val="0"/>
+        <w:keepLines w:val="0"/>
+        <w:spacing w:before="280" w:lineRule="auto"/>
+        <w:rPr>
+          <w:b w:val="1"/>
+          <w:color w:val="000000"/>
+          <w:sz w:val="26"/>
+          <w:szCs w:val="26"/>
+        </w:rPr>
+      </w:pPr>
+      <w:bookmarkStart w:colFirst="0" w:colLast="0" w:name="_mj5w4y93jpd1" w:id="24"/>
+      <w:bookmarkEnd w:id="24"/>
+      <w:r>
+        <w:rPr>
+          <w:b w:val="1"/>
+          <w:color w:val="000000"/>
+          <w:sz w:val="26"/>
+          <w:szCs w:val="26"/>
+          <w:rtl w:val="0"/>
+        </w:rPr>
+        <w:t xml:space="preserve">User attempts to update note with an empty note</w:t>
+      </w:r>
+    </w:p>
+    <w:p>
+      <w:pPr>
+        <w:spacing w:after="240" w:before="240" w:lineRule="auto"/>
+        <w:rPr/>
+      </w:pPr>
+      <w:r>
+        <w:rPr>
+          <w:rtl w:val="0"/>
+        </w:rPr>
+        <w:t xml:space="preserve">A4.</w:t>
+      </w:r>
+      <w:r>
+        <w:rPr>
+          <w:sz w:val="14"/>
+          <w:szCs w:val="14"/>
+          <w:rtl w:val="0"/>
+        </w:rPr>
+        <w:t xml:space="preserve">  </w:t>
+      </w:r>
+      <w:r>
+        <w:rPr>
+          <w:rtl w:val="0"/>
+        </w:rPr>
+        <w:t xml:space="preserve">System notifies Note-taker that the updated note cannot be empty</w:t>
+      </w:r>
+      <w:r>
+        <w:rPr>
+          <w:rtl w:val="0"/>
+        </w:rPr>
+      </w:r>
+    </w:p>
+    <w:p>
+      <w:pPr>
+        <w:spacing w:after="240" w:before="240" w:lineRule="auto"/>
+        <w:rPr/>
+      </w:pPr>
+      <w:r>
+        <w:rPr>
+          <w:rtl w:val="0"/>
+        </w:rPr>
+        <w:t xml:space="preserve">A5.</w:t>
+      </w:r>
+      <w:r>
+        <w:rPr>
+          <w:sz w:val="14"/>
+          <w:szCs w:val="14"/>
+          <w:rtl w:val="0"/>
+        </w:rPr>
+        <w:t xml:space="preserve">  </w:t>
+      </w:r>
+      <w:r>
+        <w:rPr>
+          <w:rtl w:val="0"/>
+        </w:rPr>
+        <w:t xml:space="preserve">Return to step 2</w:t>
+      </w:r>
+      <w:r>
+        <w:rPr>
+          <w:rtl w:val="0"/>
+        </w:rPr>
+      </w:r>
+    </w:p>
+    <w:p>
+      <w:pPr>
+        <w:spacing w:after="240" w:before="240" w:lineRule="auto"/>
+        <w:rPr/>
+      </w:pPr>
+      <w:r>
+        <w:rPr>
+          <w:rtl w:val="0"/>
+        </w:rPr>
+      </w:r>
+    </w:p>
+    <w:p>
+      <w:pPr>
+        <w:spacing w:after="240" w:before="240" w:lineRule="auto"/>
+        <w:rPr/>
+      </w:pPr>
+      <w:r>
+        <w:rPr>
+          <w:rtl w:val="0"/>
+        </w:rPr>
+      </w:r>
+    </w:p>
+    <w:p>
+      <w:pPr>
+        <w:pStyle w:val="Heading1"/>
+        <w:keepNext w:val="0"/>
+        <w:keepLines w:val="0"/>
+        <w:spacing w:before="480" w:lineRule="auto"/>
+        <w:rPr>
+          <w:b w:val="1"/>
+          <w:sz w:val="46"/>
+          <w:szCs w:val="46"/>
+        </w:rPr>
+      </w:pPr>
+      <w:bookmarkStart w:colFirst="0" w:colLast="0" w:name="_gh12y0q1lpsg" w:id="25"/>
+      <w:bookmarkEnd w:id="25"/>
+      <w:r>
+        <w:rPr>
+          <w:b w:val="1"/>
+          <w:sz w:val="46"/>
+          <w:szCs w:val="46"/>
+          <w:rtl w:val="0"/>
+        </w:rPr>
+        <w:t xml:space="preserve">Remove a source</w:t>
+      </w:r>
+    </w:p>
+    <w:p>
+      <w:pPr>
+        <w:pStyle w:val="Heading2"/>
+        <w:keepNext w:val="0"/>
+        <w:keepLines w:val="0"/>
+        <w:spacing w:after="80" w:lineRule="auto"/>
+        <w:rPr>
+          <w:b w:val="1"/>
+          <w:sz w:val="34"/>
+          <w:szCs w:val="34"/>
+        </w:rPr>
+      </w:pPr>
+      <w:bookmarkStart w:colFirst="0" w:colLast="0" w:name="_s1osvpgz3ftx" w:id="26"/>
+      <w:bookmarkEnd w:id="26"/>
+      <w:r>
+        <w:rPr>
+          <w:b w:val="1"/>
+          <w:sz w:val="34"/>
+          <w:szCs w:val="34"/>
+          <w:rtl w:val="0"/>
+        </w:rPr>
+        <w:t xml:space="preserve">Context</w:t>
+      </w:r>
+    </w:p>
+    <w:p>
+      <w:pPr>
+        <w:spacing w:after="240" w:before="240" w:lineRule="auto"/>
+        <w:rPr/>
+      </w:pPr>
+      <w:r>
+        <w:rPr>
+          <w:rtl w:val="0"/>
+        </w:rPr>
+        <w:t xml:space="preserve">Note-Taker is logged-in, and source is selected</w:t>
+      </w:r>
+    </w:p>
+    <w:p>
+      <w:pPr>
+        <w:pStyle w:val="Heading2"/>
+        <w:keepNext w:val="0"/>
+        <w:keepLines w:val="0"/>
+        <w:spacing w:after="80" w:lineRule="auto"/>
+        <w:rPr>
+          <w:b w:val="1"/>
+          <w:sz w:val="34"/>
+          <w:szCs w:val="34"/>
+        </w:rPr>
+      </w:pPr>
+      <w:bookmarkStart w:colFirst="0" w:colLast="0" w:name="_tnb6mvimaj7r" w:id="27"/>
+      <w:bookmarkEnd w:id="27"/>
+      <w:r>
+        <w:rPr>
+          <w:b w:val="1"/>
+          <w:sz w:val="34"/>
+          <w:szCs w:val="34"/>
+          <w:rtl w:val="0"/>
+        </w:rPr>
+        <w:t xml:space="preserve">Primary Flow</w:t>
+      </w:r>
+    </w:p>
+    <w:p>
+      <w:pPr>
+        <w:numPr>
+          <w:ilvl w:val="0"/>
+          <w:numId w:val="8"/>
+        </w:numPr>
+        <w:spacing w:after="0" w:afterAutospacing="0" w:before="240" w:lineRule="auto"/>
+        <w:ind w:left="720" w:hanging="360"/>
+      </w:pPr>
+      <w:r>
+        <w:rPr>
+          <w:rtl w:val="0"/>
+        </w:rPr>
+        <w:t xml:space="preserve">Note-Taker selects remove button</w:t>
+      </w:r>
+    </w:p>
+    <w:p>
+      <w:pPr>
+        <w:numPr>
+          <w:ilvl w:val="0"/>
+          <w:numId w:val="8"/>
+        </w:numPr>
+        <w:spacing w:after="0" w:afterAutospacing="0" w:lineRule="auto"/>
+        <w:ind w:left="720" w:hanging="360"/>
+      </w:pPr>
+      <w:r>
+        <w:rPr>
+          <w:rtl w:val="0"/>
+        </w:rPr>
+        <w:t xml:space="preserve">Systems displays Confirmation dialog if the Note-taker is sure they want to remove the source and informs the Note-taker that all notes will be removed with the source</w:t>
+      </w:r>
+    </w:p>
+    <w:p>
+      <w:pPr>
+        <w:numPr>
+          <w:ilvl w:val="0"/>
+          <w:numId w:val="8"/>
+        </w:numPr>
+        <w:spacing w:after="0" w:afterAutospacing="0" w:lineRule="auto"/>
+        <w:ind w:left="720" w:hanging="360"/>
+      </w:pPr>
+      <w:r>
+        <w:rPr>
+          <w:rtl w:val="0"/>
+        </w:rPr>
+        <w:t xml:space="preserve">Note-taker selects “Yes”</w:t>
+      </w:r>
+    </w:p>
+    <w:p>
+      <w:pPr>
+        <w:numPr>
+          <w:ilvl w:val="0"/>
+          <w:numId w:val="8"/>
+        </w:numPr>
+        <w:spacing w:after="0" w:afterAutospacing="0" w:lineRule="auto"/>
+        <w:ind w:left="720" w:hanging="360"/>
+      </w:pPr>
+      <w:r>
+        <w:rPr>
+          <w:rtl w:val="0"/>
+        </w:rPr>
+        <w:t xml:space="preserve">Systems removes source and related notes from the application and from the database</w:t>
+      </w:r>
+    </w:p>
+    <w:p>
+      <w:pPr>
+        <w:numPr>
+          <w:ilvl w:val="0"/>
+          <w:numId w:val="8"/>
+        </w:numPr>
+        <w:spacing w:after="480" w:lineRule="auto"/>
+        <w:ind w:left="720" w:hanging="360"/>
+      </w:pPr>
+      <w:r>
+        <w:rPr>
+          <w:rtl w:val="0"/>
+        </w:rPr>
+        <w:t xml:space="preserve">Dialog is removed from the screen.</w:t>
+      </w:r>
+    </w:p>
+    <w:p>
+      <w:pPr>
+        <w:pStyle w:val="Heading2"/>
+        <w:keepNext w:val="0"/>
+        <w:keepLines w:val="0"/>
+        <w:spacing w:after="80" w:lineRule="auto"/>
+        <w:rPr>
+          <w:b w:val="1"/>
+          <w:sz w:val="34"/>
+          <w:szCs w:val="34"/>
+        </w:rPr>
+      </w:pPr>
+      <w:bookmarkStart w:colFirst="0" w:colLast="0" w:name="_n9ifgmeihe3r" w:id="28"/>
+      <w:bookmarkEnd w:id="28"/>
+      <w:r>
+        <w:rPr>
+          <w:b w:val="1"/>
+          <w:sz w:val="34"/>
+          <w:szCs w:val="34"/>
+          <w:rtl w:val="0"/>
+        </w:rPr>
+        <w:t xml:space="preserve">Alternative Flow(s)</w:t>
+      </w:r>
+    </w:p>
+    <w:p>
+      <w:pPr>
+        <w:pStyle w:val="Heading3"/>
+        <w:keepNext w:val="0"/>
+        <w:keepLines w:val="0"/>
+        <w:spacing w:before="280" w:lineRule="auto"/>
+        <w:rPr>
+          <w:b w:val="1"/>
+          <w:color w:val="000000"/>
+          <w:sz w:val="26"/>
+          <w:szCs w:val="26"/>
+        </w:rPr>
+      </w:pPr>
+      <w:bookmarkStart w:colFirst="0" w:colLast="0" w:name="_n6x55mpsyyzf" w:id="29"/>
+      <w:bookmarkEnd w:id="29"/>
+      <w:r>
+        <w:rPr>
+          <w:b w:val="1"/>
+          <w:color w:val="000000"/>
+          <w:sz w:val="26"/>
+          <w:szCs w:val="26"/>
+          <w:rtl w:val="0"/>
+        </w:rPr>
+        <w:t xml:space="preserve">User selects No</w:t>
+      </w:r>
+    </w:p>
+    <w:p>
+      <w:pPr>
+        <w:spacing w:after="240" w:before="240" w:lineRule="auto"/>
+        <w:rPr/>
+      </w:pPr>
+      <w:r>
+        <w:rPr>
+          <w:rtl w:val="0"/>
+        </w:rPr>
+        <w:t xml:space="preserve">A3.</w:t>
+      </w:r>
+      <w:r>
+        <w:rPr>
+          <w:sz w:val="14"/>
+          <w:szCs w:val="14"/>
+          <w:rtl w:val="0"/>
+        </w:rPr>
+        <w:t xml:space="preserve">  </w:t>
+      </w:r>
+      <w:r>
+        <w:rPr>
+          <w:rtl w:val="0"/>
+        </w:rPr>
+        <w:t xml:space="preserve">Note-taker selects “No”</w:t>
+      </w:r>
+    </w:p>
+    <w:p>
+      <w:pPr>
+        <w:spacing w:after="240" w:before="240" w:lineRule="auto"/>
+        <w:rPr/>
+      </w:pPr>
+      <w:r>
+        <w:rPr>
+          <w:rtl w:val="0"/>
+        </w:rPr>
+        <w:t xml:space="preserve">A4.</w:t>
+      </w:r>
+      <w:r>
+        <w:rPr>
+          <w:sz w:val="14"/>
+          <w:szCs w:val="14"/>
+          <w:rtl w:val="0"/>
+        </w:rPr>
+        <w:t xml:space="preserve">  </w:t>
+      </w:r>
+      <w:r>
+        <w:rPr>
+          <w:rtl w:val="0"/>
+        </w:rPr>
+        <w:t xml:space="preserve">Return to step 5</w:t>
+      </w:r>
+    </w:p>
+    <w:p>
+      <w:pPr>
+        <w:spacing w:after="240" w:before="240" w:lineRule="auto"/>
+        <w:rPr/>
+      </w:pPr>
+      <w:r>
+        <w:rPr>
+          <w:rtl w:val="0"/>
+        </w:rPr>
+      </w:r>
+    </w:p>
+    <w:p>
+      <w:pPr>
+        <w:spacing w:after="240" w:before="240" w:lineRule="auto"/>
+        <w:rPr/>
+      </w:pPr>
+      <w:r>
+        <w:rPr>
+          <w:rtl w:val="0"/>
+        </w:rPr>
+        <w:t xml:space="preserve"> </w:t>
+      </w:r>
+    </w:p>
+    <w:p>
+      <w:pPr>
+        <w:pStyle w:val="Heading1"/>
+        <w:keepNext w:val="0"/>
+        <w:keepLines w:val="0"/>
+        <w:spacing w:before="480" w:lineRule="auto"/>
+        <w:rPr>
+          <w:b w:val="1"/>
+          <w:sz w:val="46"/>
+          <w:szCs w:val="46"/>
+        </w:rPr>
+      </w:pPr>
+      <w:bookmarkStart w:colFirst="0" w:colLast="0" w:name="_rj16w8na5gew" w:id="30"/>
+      <w:bookmarkEnd w:id="30"/>
+      <w:r>
+        <w:rPr>
+          <w:b w:val="1"/>
+          <w:sz w:val="46"/>
+          <w:szCs w:val="46"/>
+          <w:rtl w:val="0"/>
+        </w:rPr>
+        <w:t xml:space="preserve">Removes a single note from a source</w:t>
+      </w:r>
+    </w:p>
+    <w:p>
+      <w:pPr>
+        <w:pStyle w:val="Heading2"/>
+        <w:keepNext w:val="0"/>
+        <w:keepLines w:val="0"/>
+        <w:spacing w:after="80" w:lineRule="auto"/>
+        <w:rPr>
+          <w:b w:val="1"/>
+          <w:sz w:val="34"/>
+          <w:szCs w:val="34"/>
+        </w:rPr>
+      </w:pPr>
+      <w:bookmarkStart w:colFirst="0" w:colLast="0" w:name="_sujwra6sxoqm" w:id="31"/>
+      <w:bookmarkEnd w:id="31"/>
+      <w:r>
+        <w:rPr>
+          <w:b w:val="1"/>
+          <w:sz w:val="34"/>
+          <w:szCs w:val="34"/>
+          <w:rtl w:val="0"/>
+        </w:rPr>
+        <w:t xml:space="preserve">Context</w:t>
+      </w:r>
+    </w:p>
+    <w:p>
+      <w:pPr>
+        <w:spacing w:after="240" w:before="240" w:lineRule="auto"/>
+        <w:rPr/>
+      </w:pPr>
+      <w:r>
+        <w:rPr>
+          <w:rtl w:val="0"/>
+        </w:rPr>
+        <w:t xml:space="preserve">Note-Taker is logged-in, source file and note is selected</w:t>
+      </w:r>
+    </w:p>
+    <w:p>
+      <w:pPr>
+        <w:pStyle w:val="Heading2"/>
+        <w:keepNext w:val="0"/>
+        <w:keepLines w:val="0"/>
+        <w:spacing w:after="80" w:lineRule="auto"/>
+        <w:rPr>
+          <w:b w:val="1"/>
+          <w:sz w:val="34"/>
+          <w:szCs w:val="34"/>
+        </w:rPr>
+      </w:pPr>
+      <w:bookmarkStart w:colFirst="0" w:colLast="0" w:name="_wlixbgiqitmh" w:id="32"/>
+      <w:bookmarkEnd w:id="32"/>
+      <w:r>
+        <w:rPr>
+          <w:b w:val="1"/>
+          <w:sz w:val="34"/>
+          <w:szCs w:val="34"/>
+          <w:rtl w:val="0"/>
+        </w:rPr>
+        <w:t xml:space="preserve">Primary Flow</w:t>
+      </w:r>
+    </w:p>
+    <w:p>
+      <w:pPr>
+        <w:numPr>
+          <w:ilvl w:val="0"/>
+          <w:numId w:val="4"/>
+        </w:numPr>
+        <w:spacing w:after="0" w:afterAutospacing="0" w:before="240" w:lineRule="auto"/>
+        <w:ind w:left="720" w:hanging="360"/>
+        <w:rPr>
+          <w:u w:val="none"/>
+        </w:rPr>
+      </w:pPr>
+      <w:r>
+        <w:rPr>
+          <w:rtl w:val="0"/>
+        </w:rPr>
+        <w:t xml:space="preserve">Note-Taker selects remove button</w:t>
+      </w:r>
+    </w:p>
+    <w:p>
+      <w:pPr>
+        <w:numPr>
+          <w:ilvl w:val="0"/>
+          <w:numId w:val="4"/>
+        </w:numPr>
+        <w:spacing w:after="0" w:afterAutospacing="0" w:lineRule="auto"/>
+        <w:ind w:left="720" w:hanging="360"/>
+        <w:rPr>
+          <w:u w:val="none"/>
+        </w:rPr>
+      </w:pPr>
+      <w:r>
+        <w:rPr>
+          <w:rtl w:val="0"/>
+        </w:rPr>
+        <w:t xml:space="preserve">Systems displays Confirmation dialog if the Note-taker is sure they want to remove the note</w:t>
+      </w:r>
+    </w:p>
+    <w:p>
+      <w:pPr>
+        <w:numPr>
+          <w:ilvl w:val="0"/>
+          <w:numId w:val="4"/>
+        </w:numPr>
+        <w:spacing w:after="0" w:afterAutospacing="0" w:lineRule="auto"/>
+        <w:ind w:left="720" w:hanging="360"/>
+        <w:rPr>
+          <w:u w:val="none"/>
+        </w:rPr>
+      </w:pPr>
+      <w:r>
+        <w:rPr>
+          <w:rtl w:val="0"/>
+        </w:rPr>
+        <w:t xml:space="preserve">Note-taker selects “Yes”</w:t>
+      </w:r>
+    </w:p>
+    <w:p>
+      <w:pPr>
+        <w:numPr>
+          <w:ilvl w:val="0"/>
+          <w:numId w:val="4"/>
+        </w:numPr>
+        <w:spacing w:after="0" w:afterAutospacing="0" w:lineRule="auto"/>
+        <w:ind w:left="720" w:hanging="360"/>
+        <w:rPr>
+          <w:u w:val="none"/>
+        </w:rPr>
+      </w:pPr>
+      <w:r>
+        <w:rPr>
+          <w:rtl w:val="0"/>
+        </w:rPr>
+        <w:t xml:space="preserve">Systems removes note from the application and from the database</w:t>
+      </w:r>
+    </w:p>
+    <w:p>
+      <w:pPr>
+        <w:numPr>
+          <w:ilvl w:val="0"/>
+          <w:numId w:val="4"/>
+        </w:numPr>
+        <w:spacing w:after="480" w:lineRule="auto"/>
+        <w:ind w:left="720" w:hanging="360"/>
+        <w:rPr>
+          <w:u w:val="none"/>
+        </w:rPr>
+      </w:pPr>
+      <w:r>
+        <w:rPr>
+          <w:rtl w:val="0"/>
+        </w:rPr>
+        <w:t xml:space="preserve">Dialog is removed from the screen.</w:t>
+      </w:r>
+    </w:p>
+    <w:p>
+      <w:pPr>
+        <w:pStyle w:val="Heading2"/>
+        <w:keepNext w:val="0"/>
+        <w:keepLines w:val="0"/>
+        <w:spacing w:after="80" w:lineRule="auto"/>
+        <w:rPr>
+          <w:b w:val="1"/>
+          <w:sz w:val="34"/>
+          <w:szCs w:val="34"/>
+        </w:rPr>
+      </w:pPr>
+      <w:bookmarkStart w:colFirst="0" w:colLast="0" w:name="_ht7sk28fc5ms" w:id="33"/>
+      <w:bookmarkEnd w:id="33"/>
+      <w:r>
+        <w:rPr>
+          <w:b w:val="1"/>
+          <w:sz w:val="34"/>
+          <w:szCs w:val="34"/>
+          <w:rtl w:val="0"/>
+        </w:rPr>
+        <w:t xml:space="preserve">Alternative Flow(s)</w:t>
+      </w:r>
+    </w:p>
+    <w:p>
+      <w:pPr>
+        <w:pStyle w:val="Heading3"/>
+        <w:keepNext w:val="0"/>
+        <w:keepLines w:val="0"/>
+        <w:spacing w:before="280" w:lineRule="auto"/>
+        <w:rPr>
+          <w:b w:val="1"/>
+          <w:color w:val="000000"/>
+          <w:sz w:val="26"/>
+          <w:szCs w:val="26"/>
+        </w:rPr>
+      </w:pPr>
+      <w:bookmarkStart w:colFirst="0" w:colLast="0" w:name="_wakbjg3l1fxs" w:id="34"/>
+      <w:bookmarkEnd w:id="34"/>
+      <w:r>
+        <w:rPr>
+          <w:b w:val="1"/>
+          <w:color w:val="000000"/>
+          <w:sz w:val="26"/>
+          <w:szCs w:val="26"/>
+          <w:rtl w:val="0"/>
+        </w:rPr>
+        <w:t xml:space="preserve">User selects No</w:t>
+      </w:r>
+    </w:p>
+    <w:p>
+      <w:pPr>
+        <w:spacing w:after="240" w:before="240" w:lineRule="auto"/>
+        <w:rPr/>
+      </w:pPr>
+      <w:r>
+        <w:rPr>
+          <w:rtl w:val="0"/>
+        </w:rPr>
+        <w:t xml:space="preserve">A3.</w:t>
+      </w:r>
+      <w:r>
+        <w:rPr>
+          <w:sz w:val="14"/>
+          <w:szCs w:val="14"/>
+          <w:rtl w:val="0"/>
+        </w:rPr>
+        <w:t xml:space="preserve">  </w:t>
+      </w:r>
+      <w:r>
+        <w:rPr>
+          <w:rtl w:val="0"/>
+        </w:rPr>
+        <w:t xml:space="preserve">Note-taker selects “No”</w:t>
+      </w:r>
+    </w:p>
+    <w:p>
+      <w:pPr>
+        <w:spacing w:after="240" w:before="240" w:lineRule="auto"/>
+        <w:rPr/>
+      </w:pPr>
+      <w:r>
+        <w:rPr>
+          <w:rtl w:val="0"/>
+        </w:rPr>
+        <w:t xml:space="preserve">A4.</w:t>
+      </w:r>
+      <w:r>
+        <w:rPr>
+          <w:sz w:val="14"/>
+          <w:szCs w:val="14"/>
+          <w:rtl w:val="0"/>
+        </w:rPr>
+        <w:t xml:space="preserve">  </w:t>
+      </w:r>
+      <w:r>
+        <w:rPr>
+          <w:rtl w:val="0"/>
+        </w:rPr>
+        <w:t xml:space="preserve">Return to step 5</w:t>
+      </w:r>
+    </w:p>
+    <w:p>
+      <w:pPr>
+        <w:spacing w:after="240" w:before="240" w:lineRule="auto"/>
+        <w:rPr/>
+      </w:pPr>
+      <w:r>
+        <w:rPr>
+          <w:rtl w:val="0"/>
+        </w:rPr>
+      </w:r>
+    </w:p>
+    <w:p>
+      <w:pPr>
+        <w:pStyle w:val="Heading1"/>
+        <w:keepNext w:val="0"/>
+        <w:keepLines w:val="0"/>
+        <w:spacing w:before="480" w:lineRule="auto"/>
+        <w:rPr>
+          <w:b w:val="1"/>
+          <w:sz w:val="46"/>
+          <w:szCs w:val="46"/>
+        </w:rPr>
+      </w:pPr>
+      <w:bookmarkStart w:colFirst="0" w:colLast="0" w:name="_gxzwde70yqcb" w:id="35"/>
+      <w:bookmarkEnd w:id="35"/>
+      <w:r>
+        <w:rPr>
+          <w:b w:val="1"/>
+          <w:sz w:val="46"/>
+          <w:szCs w:val="46"/>
+          <w:rtl w:val="0"/>
+        </w:rPr>
+        <w:t xml:space="preserve">Add a tag to a Note</w:t>
+      </w:r>
+    </w:p>
+    <w:p>
+      <w:pPr>
+        <w:pStyle w:val="Heading2"/>
+        <w:keepNext w:val="0"/>
+        <w:keepLines w:val="0"/>
+        <w:spacing w:after="80" w:lineRule="auto"/>
+        <w:rPr>
+          <w:b w:val="1"/>
+          <w:sz w:val="34"/>
+          <w:szCs w:val="34"/>
+        </w:rPr>
+      </w:pPr>
+      <w:bookmarkStart w:colFirst="0" w:colLast="0" w:name="_dhhyeqmb55iq" w:id="36"/>
+      <w:bookmarkEnd w:id="36"/>
+      <w:r>
+        <w:rPr>
+          <w:b w:val="1"/>
+          <w:sz w:val="34"/>
+          <w:szCs w:val="34"/>
+          <w:rtl w:val="0"/>
+        </w:rPr>
+        <w:t xml:space="preserve">Context</w:t>
+      </w:r>
+    </w:p>
+    <w:p>
+      <w:pPr>
+        <w:spacing w:after="240" w:before="240" w:lineRule="auto"/>
+        <w:rPr/>
+      </w:pPr>
+      <w:r>
+        <w:rPr>
+          <w:rtl w:val="0"/>
+        </w:rPr>
+        <w:t xml:space="preserve">Note-Taker is logged-in, source file and note is selected</w:t>
+      </w:r>
+    </w:p>
+    <w:p>
+      <w:pPr>
+        <w:pStyle w:val="Heading2"/>
+        <w:keepNext w:val="0"/>
+        <w:keepLines w:val="0"/>
+        <w:spacing w:after="80" w:lineRule="auto"/>
+        <w:rPr/>
+      </w:pPr>
+      <w:bookmarkStart w:colFirst="0" w:colLast="0" w:name="_3npcw08c9glj" w:id="37"/>
+      <w:bookmarkEnd w:id="37"/>
+      <w:r>
+        <w:rPr>
+          <w:b w:val="1"/>
+          <w:sz w:val="34"/>
+          <w:szCs w:val="34"/>
+          <w:rtl w:val="0"/>
+        </w:rPr>
+        <w:t xml:space="preserve">Primary Flow</w:t>
+      </w:r>
+      <w:r>
+        <w:rPr>
+          <w:rtl w:val="0"/>
+        </w:rPr>
       </w:r>
     </w:p>
     <w:p>
@@ -1371,12 +2495,15 @@
         </w:numPr>
         <w:spacing w:after="0" w:afterAutospacing="0" w:lineRule="auto"/>
         <w:ind w:left="720" w:hanging="360"/>
-      </w:pPr>
-      <w:r>
-        <w:rPr>
-          <w:rtl w:val="0"/>
-        </w:rPr>
-        <w:t xml:space="preserve">Note-Taker types notes to a specific timestamp (Only if it is a video)</w:t>
+        <w:rPr>
+          <w:u w:val="none"/>
+        </w:rPr>
+      </w:pPr>
+      <w:r>
+        <w:rPr>
+          <w:rtl w:val="0"/>
+        </w:rPr>
+        <w:t xml:space="preserve">Note-Taker selects Tags button.</w:t>
       </w:r>
     </w:p>
     <w:p>
@@ -1387,12 +2514,15 @@
         </w:numPr>
         <w:spacing w:after="0" w:afterAutospacing="0" w:lineRule="auto"/>
         <w:ind w:left="720" w:hanging="360"/>
-      </w:pPr>
-      <w:r>
-        <w:rPr>
-          <w:rtl w:val="0"/>
-        </w:rPr>
-        <w:t xml:space="preserve">Note-Taker selects Add note button (May implement auto-save feature)</w:t>
+        <w:rPr>
+          <w:u w:val="none"/>
+        </w:rPr>
+      </w:pPr>
+      <w:r>
+        <w:rPr>
+          <w:rtl w:val="0"/>
+        </w:rPr>
+        <w:t xml:space="preserve">System shows the list of tags for that note, with an Add Tag button.</w:t>
       </w:r>
     </w:p>
     <w:p>
@@ -1403,12 +2533,53 @@
         </w:numPr>
         <w:spacing w:after="0" w:afterAutospacing="0" w:lineRule="auto"/>
         <w:ind w:left="720" w:hanging="360"/>
-      </w:pPr>
-      <w:r>
-        <w:rPr>
-          <w:rtl w:val="0"/>
-        </w:rPr>
-        <w:t xml:space="preserve">System inserts a new row into the notes database table that links the notes to the source file and user information.</w:t>
+        <w:rPr>
+          <w:u w:val="none"/>
+        </w:rPr>
+      </w:pPr>
+      <w:r>
+        <w:rPr>
+          <w:rtl w:val="0"/>
+        </w:rPr>
+        <w:t xml:space="preserve">Note-Taker inputs a tag in the input box</w:t>
+      </w:r>
+    </w:p>
+    <w:p>
+      <w:pPr>
+        <w:numPr>
+          <w:ilvl w:val="0"/>
+          <w:numId w:val="3"/>
+        </w:numPr>
+        <w:spacing w:after="0" w:afterAutospacing="0" w:lineRule="auto"/>
+        <w:ind w:left="720" w:hanging="360"/>
+        <w:rPr>
+          <w:u w:val="none"/>
+        </w:rPr>
+      </w:pPr>
+      <w:r>
+        <w:rPr>
+          <w:rtl w:val="0"/>
+        </w:rPr>
+        <w:t xml:space="preserve">Note-Taker selects the Add Tag button.</w:t>
+      </w:r>
+    </w:p>
+    <w:p>
+      <w:pPr>
+        <w:numPr>
+          <w:ilvl w:val="0"/>
+          <w:numId w:val="3"/>
+        </w:numPr>
+        <w:spacing w:after="0" w:afterAutospacing="0" w:lineRule="auto"/>
+        <w:ind w:left="720" w:hanging="360"/>
+        <w:rPr>
+          <w:u w:val="none"/>
+        </w:rPr>
+      </w:pPr>
+      <w:r>
+        <w:rPr>
+          <w:rtl w:val="0"/>
+        </w:rPr>
+        <w:t xml:space="preserve">System adds the tag to the database, if not already existing.</w:t>
       </w:r>
     </w:p>
     <w:p>
@@ -1419,48 +2590,20 @@
         </w:numPr>
         <w:spacing w:after="480" w:lineRule="auto"/>
         <w:ind w:left="720" w:hanging="360"/>
-      </w:pPr>
-      <w:r>
-        <w:rPr>
-          <w:rtl w:val="0"/>
-        </w:rPr>
-        <w:t xml:space="preserve">System displays a confirmation dialog that a note has been saved.</w:t>
-      </w:r>
-    </w:p>
-    <w:p>
-      <w:pPr>
-        <w:spacing w:after="240" w:before="240" w:lineRule="auto"/>
-        <w:rPr/>
-      </w:pPr>
-      <w:r>
-        <w:rPr>
-          <w:rtl w:val="0"/>
-        </w:rPr>
-        <w:t xml:space="preserve"> </w:t>
-      </w:r>
-    </w:p>
-    <w:p>
-      <w:pPr>
-        <w:pStyle w:val="Heading1"/>
-        <w:keepNext w:val="0"/>
-        <w:keepLines w:val="0"/>
-        <w:spacing w:before="480" w:lineRule="auto"/>
-        <w:rPr>
-          <w:b w:val="1"/>
-          <w:sz w:val="46"/>
-          <w:szCs w:val="46"/>
-        </w:rPr>
-      </w:pPr>
-      <w:bookmarkStart w:colFirst="0" w:colLast="0" w:name="_7h533e38vk7j" w:id="19"/>
-      <w:bookmarkEnd w:id="19"/>
-      <w:r>
-        <w:rPr>
-          <w:b w:val="1"/>
-          <w:sz w:val="46"/>
-          <w:szCs w:val="46"/>
-          <w:rtl w:val="0"/>
-        </w:rPr>
-        <w:t xml:space="preserve">Updates an existing note</w:t>
+        <w:rPr>
+          <w:u w:val="none"/>
+        </w:rPr>
+      </w:pPr>
+      <w:r>
+        <w:rPr>
+          <w:rtl w:val="0"/>
+        </w:rPr>
+        <w:t xml:space="preserve">System adds a connection to that tag and the note in the database and application</w:t>
+      </w:r>
+      <w:r>
+        <w:rPr>
+          <w:rtl w:val="0"/>
+        </w:rPr>
       </w:r>
     </w:p>
     <w:p>
@@ -1475,154 +2618,8 @@
           <w:szCs w:val="34"/>
         </w:rPr>
       </w:pPr>
-      <w:bookmarkStart w:colFirst="0" w:colLast="0" w:name="_gc8u3zrf59qo" w:id="20"/>
-      <w:bookmarkEnd w:id="20"/>
-      <w:r>
-        <w:rPr>
-          <w:b w:val="1"/>
-          <w:sz w:val="34"/>
-          <w:szCs w:val="34"/>
-          <w:rtl w:val="0"/>
-        </w:rPr>
-        <w:t xml:space="preserve">Context</w:t>
-      </w:r>
-    </w:p>
-    <w:p>
-      <w:pPr>
-        <w:spacing w:after="240" w:before="240" w:lineRule="auto"/>
-        <w:rPr/>
-      </w:pPr>
-      <w:r>
-        <w:rPr>
-          <w:rtl w:val="0"/>
-        </w:rPr>
-        <w:t xml:space="preserve">Note-Taker is logged-in, source file and note is selected</w:t>
-      </w:r>
-    </w:p>
-    <w:p>
-      <w:pPr>
-        <w:pStyle w:val="Heading2"/>
-        <w:keepNext w:val="0"/>
-        <w:keepLines w:val="0"/>
-        <w:spacing w:after="80" w:lineRule="auto"/>
-        <w:rPr>
-          <w:b w:val="1"/>
-          <w:sz w:val="34"/>
-          <w:szCs w:val="34"/>
-        </w:rPr>
-      </w:pPr>
-      <w:bookmarkStart w:colFirst="0" w:colLast="0" w:name="_w63tdbi4tklk" w:id="21"/>
-      <w:bookmarkEnd w:id="21"/>
-      <w:r>
-        <w:rPr>
-          <w:b w:val="1"/>
-          <w:sz w:val="34"/>
-          <w:szCs w:val="34"/>
-          <w:rtl w:val="0"/>
-        </w:rPr>
-        <w:t xml:space="preserve">Primary Flow</w:t>
-      </w:r>
-    </w:p>
-    <w:p>
-      <w:pPr>
-        <w:numPr>
-          <w:ilvl w:val="0"/>
-          <w:numId w:val="4"/>
-        </w:numPr>
-        <w:spacing w:after="0" w:afterAutospacing="0" w:lineRule="auto"/>
-        <w:ind w:left="720" w:hanging="360"/>
-      </w:pPr>
-      <w:r>
-        <w:rPr>
-          <w:rtl w:val="0"/>
-        </w:rPr>
-        <w:t xml:space="preserve">System populates </w:t>
-      </w:r>
-      <w:r>
-        <w:rPr>
-          <w:rtl w:val="0"/>
-        </w:rPr>
-        <w:t xml:space="preserve">Note Textbox with selected note content</w:t>
-      </w:r>
-    </w:p>
-    <w:p>
-      <w:pPr>
-        <w:numPr>
-          <w:ilvl w:val="0"/>
-          <w:numId w:val="4"/>
-        </w:numPr>
-        <w:spacing w:after="0" w:afterAutospacing="0" w:lineRule="auto"/>
-        <w:ind w:left="720" w:hanging="360"/>
-      </w:pPr>
-      <w:r>
-        <w:rPr>
-          <w:rtl w:val="0"/>
-        </w:rPr>
-        <w:t xml:space="preserve">Note-taker modifies the note</w:t>
-      </w:r>
-    </w:p>
-    <w:p>
-      <w:pPr>
-        <w:numPr>
-          <w:ilvl w:val="0"/>
-          <w:numId w:val="4"/>
-        </w:numPr>
-        <w:spacing w:after="0" w:afterAutospacing="0" w:lineRule="auto"/>
-        <w:ind w:left="720" w:hanging="360"/>
-      </w:pPr>
-      <w:r>
-        <w:rPr>
-          <w:rtl w:val="0"/>
-        </w:rPr>
-        <w:t xml:space="preserve">Note-taker selects update note button</w:t>
-      </w:r>
-    </w:p>
-    <w:p>
-      <w:pPr>
-        <w:numPr>
-          <w:ilvl w:val="0"/>
-          <w:numId w:val="4"/>
-        </w:numPr>
-        <w:spacing w:after="0" w:afterAutospacing="0" w:lineRule="auto"/>
-        <w:ind w:left="720" w:hanging="360"/>
-      </w:pPr>
-      <w:r>
-        <w:rPr>
-          <w:rtl w:val="0"/>
-        </w:rPr>
-        <w:t xml:space="preserve">System updates the note content in the database</w:t>
-      </w:r>
-    </w:p>
-    <w:p>
-      <w:pPr>
-        <w:numPr>
-          <w:ilvl w:val="0"/>
-          <w:numId w:val="4"/>
-        </w:numPr>
-        <w:spacing w:after="480" w:lineRule="auto"/>
-        <w:ind w:left="720" w:hanging="360"/>
-      </w:pPr>
-      <w:r>
-        <w:rPr>
-          <w:rtl w:val="0"/>
-        </w:rPr>
-        <w:t xml:space="preserve">System displays a confirmation dialog that a note has been saved.</w:t>
-      </w:r>
-    </w:p>
-    <w:p>
-      <w:pPr>
-        <w:pStyle w:val="Heading2"/>
-        <w:keepNext w:val="0"/>
-        <w:keepLines w:val="0"/>
-        <w:spacing w:after="80" w:lineRule="auto"/>
-        <w:rPr>
-          <w:b w:val="1"/>
-          <w:sz w:val="34"/>
-          <w:szCs w:val="34"/>
-        </w:rPr>
-      </w:pPr>
-      <w:bookmarkStart w:colFirst="0" w:colLast="0" w:name="_r250nd1vi1mr" w:id="22"/>
-      <w:bookmarkEnd w:id="22"/>
+      <w:bookmarkStart w:colFirst="0" w:colLast="0" w:name="_bc6xpoelxsjp" w:id="38"/>
+      <w:bookmarkEnd w:id="38"/>
       <w:r>
         <w:rPr>
           <w:b w:val="1"/>
@@ -1646,8 +2643,8 @@
           <w:szCs w:val="26"/>
         </w:rPr>
       </w:pPr>
-      <w:bookmarkStart w:colFirst="0" w:colLast="0" w:name="_r75rn62lqyny" w:id="23"/>
-      <w:bookmarkEnd w:id="23"/>
+      <w:bookmarkStart w:colFirst="0" w:colLast="0" w:name="_jqt0q5ooh11z" w:id="39"/>
+      <w:bookmarkEnd w:id="39"/>
       <w:r>
         <w:rPr>
           <w:b w:val="1"/>
@@ -1656,158 +2653,43 @@
           <w:szCs w:val="26"/>
           <w:rtl w:val="0"/>
         </w:rPr>
-        <w:t xml:space="preserve">User selects Cancel</w:t>
-      </w:r>
-    </w:p>
-    <w:p>
-      <w:pPr>
-        <w:spacing w:after="240" w:before="240" w:lineRule="auto"/>
-        <w:rPr/>
-      </w:pPr>
-      <w:r>
-        <w:rPr>
-          <w:rtl w:val="0"/>
-        </w:rPr>
-        <w:t xml:space="preserve">A2.</w:t>
-      </w:r>
-      <w:r>
-        <w:rPr>
-          <w:sz w:val="14"/>
-          <w:szCs w:val="14"/>
-          <w:rtl w:val="0"/>
-        </w:rPr>
-        <w:t xml:space="preserve">  </w:t>
-      </w:r>
-      <w:r>
-        <w:rPr>
-          <w:rtl w:val="0"/>
-        </w:rPr>
-        <w:t xml:space="preserve">Note-taker selects “Cancel”</w:t>
-      </w:r>
-    </w:p>
-    <w:p>
-      <w:pPr>
-        <w:spacing w:after="240" w:before="240" w:lineRule="auto"/>
-        <w:rPr/>
-      </w:pPr>
-      <w:r>
-        <w:rPr>
-          <w:rtl w:val="0"/>
-        </w:rPr>
-        <w:t xml:space="preserve">A3.</w:t>
-      </w:r>
-      <w:r>
-        <w:rPr>
-          <w:sz w:val="14"/>
-          <w:szCs w:val="14"/>
-          <w:rtl w:val="0"/>
-        </w:rPr>
-        <w:t xml:space="preserve">  </w:t>
-      </w:r>
-      <w:r>
-        <w:rPr>
-          <w:rtl w:val="0"/>
-        </w:rPr>
-        <w:t xml:space="preserve">Note content returns to previous saved state</w:t>
-      </w:r>
-    </w:p>
-    <w:p>
-      <w:pPr>
-        <w:pStyle w:val="Heading3"/>
-        <w:keepNext w:val="0"/>
-        <w:keepLines w:val="0"/>
-        <w:spacing w:before="280" w:lineRule="auto"/>
-        <w:rPr>
-          <w:b w:val="1"/>
-          <w:color w:val="000000"/>
-          <w:sz w:val="26"/>
-          <w:szCs w:val="26"/>
-        </w:rPr>
-      </w:pPr>
-      <w:bookmarkStart w:colFirst="0" w:colLast="0" w:name="_mj5w4y93jpd1" w:id="24"/>
-      <w:bookmarkEnd w:id="24"/>
-      <w:r>
-        <w:rPr>
-          <w:b w:val="1"/>
-          <w:color w:val="000000"/>
-          <w:sz w:val="26"/>
-          <w:szCs w:val="26"/>
-          <w:rtl w:val="0"/>
-        </w:rPr>
-        <w:t xml:space="preserve">User attempts to update note with an empty note</w:t>
-      </w:r>
-    </w:p>
-    <w:p>
-      <w:pPr>
-        <w:spacing w:after="240" w:before="240" w:lineRule="auto"/>
-        <w:rPr/>
-      </w:pPr>
-      <w:r>
-        <w:rPr>
-          <w:rtl w:val="0"/>
-        </w:rPr>
-        <w:t xml:space="preserve">A4.</w:t>
-      </w:r>
-      <w:r>
-        <w:rPr>
-          <w:sz w:val="14"/>
-          <w:szCs w:val="14"/>
-          <w:rtl w:val="0"/>
-        </w:rPr>
-        <w:t xml:space="preserve">  </w:t>
-      </w:r>
-      <w:r>
-        <w:rPr>
-          <w:rtl w:val="0"/>
-        </w:rPr>
-        <w:t xml:space="preserve">System notifies Note-taker that the updated note cannot be empty</w:t>
-      </w:r>
-      <w:r>
-        <w:rPr>
-          <w:rtl w:val="0"/>
-        </w:rPr>
-      </w:r>
-    </w:p>
-    <w:p>
-      <w:pPr>
-        <w:spacing w:after="240" w:before="240" w:lineRule="auto"/>
-        <w:rPr/>
-      </w:pPr>
-      <w:r>
-        <w:rPr>
-          <w:rtl w:val="0"/>
-        </w:rPr>
-        <w:t xml:space="preserve">A5.</w:t>
-      </w:r>
-      <w:r>
-        <w:rPr>
-          <w:sz w:val="14"/>
-          <w:szCs w:val="14"/>
-          <w:rtl w:val="0"/>
-        </w:rPr>
-        <w:t xml:space="preserve">  </w:t>
-      </w:r>
-      <w:r>
-        <w:rPr>
-          <w:rtl w:val="0"/>
-        </w:rPr>
-        <w:t xml:space="preserve">Return to step 2</w:t>
-      </w:r>
-      <w:r>
-        <w:rPr>
-          <w:rtl w:val="0"/>
-        </w:rPr>
-      </w:r>
-    </w:p>
-    <w:p>
-      <w:pPr>
-        <w:spacing w:after="240" w:before="240" w:lineRule="auto"/>
-        <w:rPr/>
-      </w:pPr>
-      <w:r>
-        <w:rPr>
-          <w:rtl w:val="0"/>
-        </w:rPr>
+        <w:t xml:space="preserve">User attempts to enter an empty tag</w:t>
+      </w:r>
+    </w:p>
+    <w:p>
+      <w:pPr>
+        <w:spacing w:after="240" w:before="240" w:lineRule="auto"/>
+        <w:rPr/>
+      </w:pPr>
+      <w:r>
+        <w:rPr>
+          <w:rtl w:val="0"/>
+        </w:rPr>
+        <w:t xml:space="preserve">A3. Note-Taker leaves the input box empty</w:t>
+      </w:r>
+    </w:p>
+    <w:p>
+      <w:pPr>
+        <w:spacing w:after="240" w:before="240" w:lineRule="auto"/>
+        <w:rPr/>
+      </w:pPr>
+      <w:r>
+        <w:rPr>
+          <w:rtl w:val="0"/>
+        </w:rPr>
+        <w:t xml:space="preserve">A4. System alerts Note-Taker that the tag must not be empty.</w:t>
+      </w:r>
+    </w:p>
+    <w:p>
+      <w:pPr>
+        <w:spacing w:after="240" w:before="240" w:lineRule="auto"/>
+        <w:rPr/>
+      </w:pPr>
+      <w:r>
+        <w:rPr>
+          <w:rtl w:val="0"/>
+        </w:rPr>
+        <w:t xml:space="preserve">A5. Return to step 3.</w:t>
       </w:r>
     </w:p>
     <w:p>
@@ -1833,8 +2715,8 @@
           <w:szCs w:val="46"/>
         </w:rPr>
       </w:pPr>
-      <w:bookmarkStart w:colFirst="0" w:colLast="0" w:name="_gh12y0q1lpsg" w:id="25"/>
-      <w:bookmarkEnd w:id="25"/>
+      <w:bookmarkStart w:colFirst="0" w:colLast="0" w:name="_ezqs94m4v2ny" w:id="40"/>
+      <w:bookmarkEnd w:id="40"/>
       <w:r>
         <w:rPr>
           <w:b w:val="1"/>
@@ -1842,7 +2724,7 @@
           <w:szCs w:val="46"/>
           <w:rtl w:val="0"/>
         </w:rPr>
-        <w:t xml:space="preserve">Remove a source</w:t>
+        <w:t xml:space="preserve">Remove a tag from a Note</w:t>
       </w:r>
     </w:p>
     <w:p>
@@ -1857,8 +2739,8 @@
           <w:szCs w:val="34"/>
         </w:rPr>
       </w:pPr>
-      <w:bookmarkStart w:colFirst="0" w:colLast="0" w:name="_s1osvpgz3ftx" w:id="26"/>
-      <w:bookmarkEnd w:id="26"/>
+      <w:bookmarkStart w:colFirst="0" w:colLast="0" w:name="_dfesw8scrnr2" w:id="41"/>
+      <w:bookmarkEnd w:id="41"/>
       <w:r>
         <w:rPr>
           <w:b w:val="1"/>
@@ -1878,7 +2760,12 @@
         <w:rPr>
           <w:rtl w:val="0"/>
         </w:rPr>
-        <w:t xml:space="preserve">Note-Taker is logged-in, and source is selected</w:t>
+        <w:t xml:space="preserve">Tag is selected</w:t>
+      </w:r>
+      <w:r>
+        <w:rPr>
+          <w:rtl w:val="0"/>
+        </w:rPr>
       </w:r>
     </w:p>
     <w:p>
@@ -1893,8 +2780,8 @@
           <w:szCs w:val="34"/>
         </w:rPr>
       </w:pPr>
-      <w:bookmarkStart w:colFirst="0" w:colLast="0" w:name="_tnb6mvimaj7r" w:id="27"/>
-      <w:bookmarkEnd w:id="27"/>
+      <w:bookmarkStart w:colFirst="0" w:colLast="0" w:name="_8ys0qfdyr679" w:id="42"/>
+      <w:bookmarkEnd w:id="42"/>
       <w:r>
         <w:rPr>
           <w:b w:val="1"/>
@@ -1903,314 +2790,6 @@
           <w:rtl w:val="0"/>
         </w:rPr>
         <w:t xml:space="preserve">Primary Flow</w:t>
-      </w:r>
-    </w:p>
-    <w:p>
-      <w:pPr>
-        <w:numPr>
-          <w:ilvl w:val="0"/>
-          <w:numId w:val="5"/>
-        </w:numPr>
-        <w:spacing w:after="0" w:afterAutospacing="0" w:before="240" w:lineRule="auto"/>
-        <w:ind w:left="720" w:hanging="360"/>
-      </w:pPr>
-      <w:r>
-        <w:rPr>
-          <w:rtl w:val="0"/>
-        </w:rPr>
-        <w:t xml:space="preserve">Note-Taker selects remove button</w:t>
-      </w:r>
-    </w:p>
-    <w:p>
-      <w:pPr>
-        <w:numPr>
-          <w:ilvl w:val="0"/>
-          <w:numId w:val="5"/>
-        </w:numPr>
-        <w:spacing w:after="0" w:afterAutospacing="0" w:lineRule="auto"/>
-        <w:ind w:left="720" w:hanging="360"/>
-      </w:pPr>
-      <w:r>
-        <w:rPr>
-          <w:rtl w:val="0"/>
-        </w:rPr>
-        <w:t xml:space="preserve">Systems displays Confirmation dialog if the Note-taker is sure they want to remove the source and informs the Note-taker that all notes will be removed with the source</w:t>
-      </w:r>
-    </w:p>
-    <w:p>
-      <w:pPr>
-        <w:numPr>
-          <w:ilvl w:val="0"/>
-          <w:numId w:val="5"/>
-        </w:numPr>
-        <w:spacing w:after="0" w:afterAutospacing="0" w:lineRule="auto"/>
-        <w:ind w:left="720" w:hanging="360"/>
-      </w:pPr>
-      <w:r>
-        <w:rPr>
-          <w:rtl w:val="0"/>
-        </w:rPr>
-        <w:t xml:space="preserve">Note-taker selects “Yes”</w:t>
-      </w:r>
-    </w:p>
-    <w:p>
-      <w:pPr>
-        <w:numPr>
-          <w:ilvl w:val="0"/>
-          <w:numId w:val="5"/>
-        </w:numPr>
-        <w:spacing w:after="0" w:afterAutospacing="0" w:lineRule="auto"/>
-        <w:ind w:left="720" w:hanging="360"/>
-      </w:pPr>
-      <w:r>
-        <w:rPr>
-          <w:rtl w:val="0"/>
-        </w:rPr>
-        <w:t xml:space="preserve">Systems removes source and related notes from the application and from the database</w:t>
-      </w:r>
-    </w:p>
-    <w:p>
-      <w:pPr>
-        <w:numPr>
-          <w:ilvl w:val="0"/>
-          <w:numId w:val="5"/>
-        </w:numPr>
-        <w:spacing w:after="480" w:lineRule="auto"/>
-        <w:ind w:left="720" w:hanging="360"/>
-      </w:pPr>
-      <w:r>
-        <w:rPr>
-          <w:rtl w:val="0"/>
-        </w:rPr>
-        <w:t xml:space="preserve">Dialog is removed from the screen.</w:t>
-      </w:r>
-    </w:p>
-    <w:p>
-      <w:pPr>
-        <w:pStyle w:val="Heading2"/>
-        <w:keepNext w:val="0"/>
-        <w:keepLines w:val="0"/>
-        <w:spacing w:after="80" w:lineRule="auto"/>
-        <w:rPr>
-          <w:b w:val="1"/>
-          <w:sz w:val="34"/>
-          <w:szCs w:val="34"/>
-        </w:rPr>
-      </w:pPr>
-      <w:bookmarkStart w:colFirst="0" w:colLast="0" w:name="_n9ifgmeihe3r" w:id="28"/>
-      <w:bookmarkEnd w:id="28"/>
-      <w:r>
-        <w:rPr>
-          <w:b w:val="1"/>
-          <w:sz w:val="34"/>
-          <w:szCs w:val="34"/>
-          <w:rtl w:val="0"/>
-        </w:rPr>
-        <w:t xml:space="preserve">Alternative Flow(s)</w:t>
-      </w:r>
-    </w:p>
-    <w:p>
-      <w:pPr>
-        <w:pStyle w:val="Heading3"/>
-        <w:keepNext w:val="0"/>
-        <w:keepLines w:val="0"/>
-        <w:spacing w:before="280" w:lineRule="auto"/>
-        <w:rPr>
-          <w:b w:val="1"/>
-          <w:color w:val="000000"/>
-          <w:sz w:val="26"/>
-          <w:szCs w:val="26"/>
-        </w:rPr>
-      </w:pPr>
-      <w:bookmarkStart w:colFirst="0" w:colLast="0" w:name="_n6x55mpsyyzf" w:id="29"/>
-      <w:bookmarkEnd w:id="29"/>
-      <w:r>
-        <w:rPr>
-          <w:b w:val="1"/>
-          <w:color w:val="000000"/>
-          <w:sz w:val="26"/>
-          <w:szCs w:val="26"/>
-          <w:rtl w:val="0"/>
-        </w:rPr>
-        <w:t xml:space="preserve">User selects No</w:t>
-      </w:r>
-    </w:p>
-    <w:p>
-      <w:pPr>
-        <w:spacing w:after="240" w:before="240" w:lineRule="auto"/>
-        <w:rPr/>
-      </w:pPr>
-      <w:r>
-        <w:rPr>
-          <w:rtl w:val="0"/>
-        </w:rPr>
-        <w:t xml:space="preserve">A3.</w:t>
-      </w:r>
-      <w:r>
-        <w:rPr>
-          <w:sz w:val="14"/>
-          <w:szCs w:val="14"/>
-          <w:rtl w:val="0"/>
-        </w:rPr>
-        <w:t xml:space="preserve">  </w:t>
-      </w:r>
-      <w:r>
-        <w:rPr>
-          <w:rtl w:val="0"/>
-        </w:rPr>
-        <w:t xml:space="preserve">Note-taker selects “No”</w:t>
-      </w:r>
-    </w:p>
-    <w:p>
-      <w:pPr>
-        <w:spacing w:after="240" w:before="240" w:lineRule="auto"/>
-        <w:rPr/>
-      </w:pPr>
-      <w:r>
-        <w:rPr>
-          <w:rtl w:val="0"/>
-        </w:rPr>
-        <w:t xml:space="preserve">A4.</w:t>
-      </w:r>
-      <w:r>
-        <w:rPr>
-          <w:sz w:val="14"/>
-          <w:szCs w:val="14"/>
-          <w:rtl w:val="0"/>
-        </w:rPr>
-        <w:t xml:space="preserve">  </w:t>
-      </w:r>
-      <w:r>
-        <w:rPr>
-          <w:rtl w:val="0"/>
-        </w:rPr>
-        <w:t xml:space="preserve">Return to step 5</w:t>
-      </w:r>
-    </w:p>
-    <w:p>
-      <w:pPr>
-        <w:spacing w:after="240" w:before="240" w:lineRule="auto"/>
-        <w:rPr/>
-      </w:pPr>
-      <w:r>
-        <w:rPr>
-          <w:rtl w:val="0"/>
-        </w:rPr>
-      </w:r>
-    </w:p>
-    <w:p>
-      <w:pPr>
-        <w:spacing w:after="240" w:before="240" w:lineRule="auto"/>
-        <w:rPr/>
-      </w:pPr>
-      <w:r>
-        <w:rPr>
-          <w:rtl w:val="0"/>
-        </w:rPr>
-        <w:t xml:space="preserve"> </w:t>
-      </w:r>
-    </w:p>
-    <w:p>
-      <w:pPr>
-        <w:pStyle w:val="Heading1"/>
-        <w:keepNext w:val="0"/>
-        <w:keepLines w:val="0"/>
-        <w:spacing w:before="480" w:lineRule="auto"/>
-        <w:rPr>
-          <w:b w:val="1"/>
-          <w:sz w:val="46"/>
-          <w:szCs w:val="46"/>
-        </w:rPr>
-      </w:pPr>
-      <w:bookmarkStart w:colFirst="0" w:colLast="0" w:name="_rj16w8na5gew" w:id="30"/>
-      <w:bookmarkEnd w:id="30"/>
-      <w:r>
-        <w:rPr>
-          <w:b w:val="1"/>
-          <w:sz w:val="46"/>
-          <w:szCs w:val="46"/>
-          <w:rtl w:val="0"/>
-        </w:rPr>
-        <w:t xml:space="preserve">Removes a single note from a source</w:t>
-      </w:r>
-    </w:p>
-    <w:p>
-      <w:pPr>
-        <w:pStyle w:val="Heading2"/>
-        <w:keepNext w:val="0"/>
-        <w:keepLines w:val="0"/>
-        <w:spacing w:after="80" w:lineRule="auto"/>
-        <w:rPr>
-          <w:b w:val="1"/>
-          <w:sz w:val="34"/>
-          <w:szCs w:val="34"/>
-        </w:rPr>
-      </w:pPr>
-      <w:bookmarkStart w:colFirst="0" w:colLast="0" w:name="_sujwra6sxoqm" w:id="31"/>
-      <w:bookmarkEnd w:id="31"/>
-      <w:r>
-        <w:rPr>
-          <w:b w:val="1"/>
-          <w:sz w:val="34"/>
-          <w:szCs w:val="34"/>
-          <w:rtl w:val="0"/>
-        </w:rPr>
-        <w:t xml:space="preserve">Context</w:t>
-      </w:r>
-    </w:p>
-    <w:p>
-      <w:pPr>
-        <w:spacing w:after="240" w:before="240" w:lineRule="auto"/>
-        <w:rPr/>
-      </w:pPr>
-      <w:r>
-        <w:rPr>
-          <w:rtl w:val="0"/>
-        </w:rPr>
-        <w:t xml:space="preserve">Note-Taker is logged-in, source file and note is selected</w:t>
-      </w:r>
-    </w:p>
-    <w:p>
-      <w:pPr>
-        <w:pStyle w:val="Heading2"/>
-        <w:keepNext w:val="0"/>
-        <w:keepLines w:val="0"/>
-        <w:spacing w:after="80" w:lineRule="auto"/>
-        <w:rPr>
-          <w:b w:val="1"/>
-          <w:sz w:val="34"/>
-          <w:szCs w:val="34"/>
-        </w:rPr>
-      </w:pPr>
-      <w:bookmarkStart w:colFirst="0" w:colLast="0" w:name="_wlixbgiqitmh" w:id="32"/>
-      <w:bookmarkEnd w:id="32"/>
-      <w:r>
-        <w:rPr>
-          <w:b w:val="1"/>
-          <w:sz w:val="34"/>
-          <w:szCs w:val="34"/>
-          <w:rtl w:val="0"/>
-        </w:rPr>
-        <w:t xml:space="preserve">Primary Flow</w:t>
-      </w:r>
-    </w:p>
-    <w:p>
-      <w:pPr>
-        <w:numPr>
-          <w:ilvl w:val="0"/>
-          <w:numId w:val="2"/>
-        </w:numPr>
-        <w:spacing w:after="0" w:afterAutospacing="0" w:before="240" w:lineRule="auto"/>
-        <w:ind w:left="720" w:hanging="360"/>
-        <w:rPr>
-          <w:u w:val="none"/>
-        </w:rPr>
-      </w:pPr>
-      <w:r>
-        <w:rPr>
-          <w:rtl w:val="0"/>
-        </w:rPr>
-        <w:t xml:space="preserve">Note-Taker selects remove button</w:t>
       </w:r>
     </w:p>
     <w:p>
@@ -2221,53 +2800,12 @@
         </w:numPr>
         <w:spacing w:after="0" w:afterAutospacing="0" w:lineRule="auto"/>
         <w:ind w:left="720" w:hanging="360"/>
-        <w:rPr>
-          <w:u w:val="none"/>
-        </w:rPr>
-      </w:pPr>
-      <w:r>
-        <w:rPr>
-          <w:rtl w:val="0"/>
-        </w:rPr>
-        <w:t xml:space="preserve">Systems displays Confirmation dialog if the Note-taker is sure they want to remove the note</w:t>
-      </w:r>
-    </w:p>
-    <w:p>
-      <w:pPr>
-        <w:numPr>
-          <w:ilvl w:val="0"/>
-          <w:numId w:val="2"/>
-        </w:numPr>
-        <w:spacing w:after="0" w:afterAutospacing="0" w:lineRule="auto"/>
-        <w:ind w:left="720" w:hanging="360"/>
-        <w:rPr>
-          <w:u w:val="none"/>
-        </w:rPr>
-      </w:pPr>
-      <w:r>
-        <w:rPr>
-          <w:rtl w:val="0"/>
-        </w:rPr>
-        <w:t xml:space="preserve">Note-taker selects “Yes”</w:t>
-      </w:r>
-    </w:p>
-    <w:p>
-      <w:pPr>
-        <w:numPr>
-          <w:ilvl w:val="0"/>
-          <w:numId w:val="2"/>
-        </w:numPr>
-        <w:spacing w:after="0" w:afterAutospacing="0" w:lineRule="auto"/>
-        <w:ind w:left="720" w:hanging="360"/>
-        <w:rPr>
-          <w:u w:val="none"/>
-        </w:rPr>
-      </w:pPr>
-      <w:r>
-        <w:rPr>
-          <w:rtl w:val="0"/>
-        </w:rPr>
-        <w:t xml:space="preserve">Systems removes note from the application and from the database</w:t>
+      </w:pPr>
+      <w:r>
+        <w:rPr>
+          <w:rtl w:val="0"/>
+        </w:rPr>
+        <w:t xml:space="preserve">Note-Taker selects remove tag button.</w:t>
       </w:r>
     </w:p>
     <w:p>
@@ -2286,7 +2824,42 @@
         <w:rPr>
           <w:rtl w:val="0"/>
         </w:rPr>
-        <w:t xml:space="preserve">Dialog is removed from the screen.</w:t>
+        <w:t xml:space="preserve">System removes connection from tag and the note, from database and application. (No need for a confirmation dialog)</w:t>
+      </w:r>
+    </w:p>
+    <w:p>
+      <w:pPr>
+        <w:spacing w:after="240" w:before="240" w:lineRule="auto"/>
+        <w:rPr/>
+      </w:pPr>
+      <w:r>
+        <w:rPr>
+          <w:rtl w:val="0"/>
+        </w:rPr>
+      </w:r>
+    </w:p>
+    <w:p>
+      <w:pPr>
+        <w:pStyle w:val="Heading1"/>
+        <w:keepNext w:val="0"/>
+        <w:keepLines w:val="0"/>
+        <w:spacing w:before="480" w:lineRule="auto"/>
+        <w:rPr>
+          <w:b w:val="1"/>
+          <w:sz w:val="46"/>
+          <w:szCs w:val="46"/>
+        </w:rPr>
+      </w:pPr>
+      <w:bookmarkStart w:colFirst="0" w:colLast="0" w:name="_g1w7esktpf31" w:id="43"/>
+      <w:bookmarkEnd w:id="43"/>
+      <w:r>
+        <w:rPr>
+          <w:b w:val="1"/>
+          <w:sz w:val="46"/>
+          <w:szCs w:val="46"/>
+          <w:rtl w:val="0"/>
+        </w:rPr>
+        <w:t xml:space="preserve">Search Notes by Partial Tag Filter</w:t>
       </w:r>
     </w:p>
     <w:p>
@@ -2301,8 +2874,106 @@
           <w:szCs w:val="34"/>
         </w:rPr>
       </w:pPr>
-      <w:bookmarkStart w:colFirst="0" w:colLast="0" w:name="_ht7sk28fc5ms" w:id="33"/>
-      <w:bookmarkEnd w:id="33"/>
+      <w:bookmarkStart w:colFirst="0" w:colLast="0" w:name="_ftpo6hhg2r5u" w:id="44"/>
+      <w:bookmarkEnd w:id="44"/>
+      <w:r>
+        <w:rPr>
+          <w:b w:val="1"/>
+          <w:sz w:val="34"/>
+          <w:szCs w:val="34"/>
+          <w:rtl w:val="0"/>
+        </w:rPr>
+        <w:t xml:space="preserve">Context</w:t>
+      </w:r>
+    </w:p>
+    <w:p>
+      <w:pPr>
+        <w:spacing w:after="240" w:before="240" w:lineRule="auto"/>
+        <w:rPr/>
+      </w:pPr>
+      <w:r>
+        <w:rPr>
+          <w:rtl w:val="0"/>
+        </w:rPr>
+        <w:t xml:space="preserve">Note-Taker is focused on the search bar</w:t>
+      </w:r>
+    </w:p>
+    <w:p>
+      <w:pPr>
+        <w:pStyle w:val="Heading2"/>
+        <w:keepNext w:val="0"/>
+        <w:keepLines w:val="0"/>
+        <w:spacing w:after="80" w:lineRule="auto"/>
+        <w:rPr>
+          <w:b w:val="1"/>
+          <w:sz w:val="34"/>
+          <w:szCs w:val="34"/>
+        </w:rPr>
+      </w:pPr>
+      <w:bookmarkStart w:colFirst="0" w:colLast="0" w:name="_wl2i7y47yhw2" w:id="45"/>
+      <w:bookmarkEnd w:id="45"/>
+      <w:r>
+        <w:rPr>
+          <w:b w:val="1"/>
+          <w:sz w:val="34"/>
+          <w:szCs w:val="34"/>
+          <w:rtl w:val="0"/>
+        </w:rPr>
+        <w:t xml:space="preserve">Primary Flow</w:t>
+      </w:r>
+    </w:p>
+    <w:p>
+      <w:pPr>
+        <w:numPr>
+          <w:ilvl w:val="0"/>
+          <w:numId w:val="6"/>
+        </w:numPr>
+        <w:spacing w:after="0" w:afterAutospacing="0" w:lineRule="auto"/>
+        <w:ind w:left="720" w:hanging="360"/>
+        <w:rPr>
+          <w:u w:val="none"/>
+        </w:rPr>
+      </w:pPr>
+      <w:r>
+        <w:rPr>
+          <w:rtl w:val="0"/>
+        </w:rPr>
+        <w:t xml:space="preserve">Note taker types in letters to the filter search bar.</w:t>
+      </w:r>
+    </w:p>
+    <w:p>
+      <w:pPr>
+        <w:numPr>
+          <w:ilvl w:val="0"/>
+          <w:numId w:val="6"/>
+        </w:numPr>
+        <w:spacing w:after="480" w:lineRule="auto"/>
+        <w:ind w:left="720" w:hanging="360"/>
+        <w:rPr>
+          <w:u w:val="none"/>
+        </w:rPr>
+      </w:pPr>
+      <w:r>
+        <w:rPr>
+          <w:rtl w:val="0"/>
+        </w:rPr>
+        <w:t xml:space="preserve">System populates all Notes that have tags containing those letters in the search result.</w:t>
+      </w:r>
+    </w:p>
+    <w:p>
+      <w:pPr>
+        <w:pStyle w:val="Heading2"/>
+        <w:keepNext w:val="0"/>
+        <w:keepLines w:val="0"/>
+        <w:spacing w:after="80" w:lineRule="auto"/>
+        <w:rPr>
+          <w:b w:val="1"/>
+          <w:sz w:val="34"/>
+          <w:szCs w:val="34"/>
+        </w:rPr>
+      </w:pPr>
+      <w:bookmarkStart w:colFirst="0" w:colLast="0" w:name="_jzxipffi40ev" w:id="46"/>
+      <w:bookmarkEnd w:id="46"/>
       <w:r>
         <w:rPr>
           <w:b w:val="1"/>
@@ -2326,8 +2997,8 @@
           <w:szCs w:val="26"/>
         </w:rPr>
       </w:pPr>
-      <w:bookmarkStart w:colFirst="0" w:colLast="0" w:name="_wakbjg3l1fxs" w:id="34"/>
-      <w:bookmarkEnd w:id="34"/>
+      <w:bookmarkStart w:colFirst="0" w:colLast="0" w:name="_xj0q8wxxswxf" w:id="47"/>
+      <w:bookmarkEnd w:id="47"/>
       <w:r>
         <w:rPr>
           <w:b w:val="1"/>
@@ -2336,59 +3007,263 @@
           <w:szCs w:val="26"/>
           <w:rtl w:val="0"/>
         </w:rPr>
-        <w:t xml:space="preserve">User selects No</w:t>
-      </w:r>
-    </w:p>
-    <w:p>
-      <w:pPr>
-        <w:spacing w:after="240" w:before="240" w:lineRule="auto"/>
-        <w:rPr/>
-      </w:pPr>
-      <w:r>
-        <w:rPr>
-          <w:rtl w:val="0"/>
-        </w:rPr>
-        <w:t xml:space="preserve">A3.</w:t>
-      </w:r>
-      <w:r>
-        <w:rPr>
-          <w:sz w:val="14"/>
-          <w:szCs w:val="14"/>
-          <w:rtl w:val="0"/>
-        </w:rPr>
-        <w:t xml:space="preserve">  </w:t>
-      </w:r>
-      <w:r>
-        <w:rPr>
-          <w:rtl w:val="0"/>
-        </w:rPr>
-        <w:t xml:space="preserve">Note-taker selects “No”</w:t>
-      </w:r>
-    </w:p>
-    <w:p>
-      <w:pPr>
-        <w:spacing w:after="240" w:before="240" w:lineRule="auto"/>
-        <w:rPr/>
-      </w:pPr>
-      <w:r>
-        <w:rPr>
-          <w:rtl w:val="0"/>
-        </w:rPr>
-        <w:t xml:space="preserve">A4.</w:t>
-      </w:r>
-      <w:r>
-        <w:rPr>
-          <w:sz w:val="14"/>
-          <w:szCs w:val="14"/>
-          <w:rtl w:val="0"/>
-        </w:rPr>
-        <w:t xml:space="preserve">  </w:t>
-      </w:r>
-      <w:r>
-        <w:rPr>
-          <w:rtl w:val="0"/>
-        </w:rPr>
-        <w:t xml:space="preserve">Return to step 5</w:t>
+        <w:t xml:space="preserve">No existing Note tags match search input</w:t>
+      </w:r>
+    </w:p>
+    <w:p>
+      <w:pPr>
+        <w:spacing w:after="240" w:before="240" w:lineRule="auto"/>
+        <w:rPr/>
+      </w:pPr>
+      <w:r>
+        <w:rPr>
+          <w:rtl w:val="0"/>
+        </w:rPr>
+        <w:t xml:space="preserve">A2. No result is shown</w:t>
+      </w:r>
+    </w:p>
+    <w:p>
+      <w:pPr>
+        <w:spacing w:after="240" w:before="240" w:lineRule="auto"/>
+        <w:rPr/>
+      </w:pPr>
+      <w:r>
+        <w:rPr>
+          <w:rtl w:val="0"/>
+        </w:rPr>
+        <w:t xml:space="preserve">A3. Return to step 1.</w:t>
+      </w:r>
+    </w:p>
+    <w:p>
+      <w:pPr>
+        <w:spacing w:after="240" w:before="240" w:lineRule="auto"/>
+        <w:rPr/>
+      </w:pPr>
+      <w:r>
+        <w:rPr>
+          <w:rtl w:val="0"/>
+        </w:rPr>
+      </w:r>
+    </w:p>
+    <w:p>
+      <w:pPr>
+        <w:pStyle w:val="Heading1"/>
+        <w:keepNext w:val="0"/>
+        <w:keepLines w:val="0"/>
+        <w:spacing w:before="480" w:lineRule="auto"/>
+        <w:rPr>
+          <w:b w:val="1"/>
+          <w:sz w:val="46"/>
+          <w:szCs w:val="46"/>
+        </w:rPr>
+      </w:pPr>
+      <w:bookmarkStart w:colFirst="0" w:colLast="0" w:name="_fpru3mw0c5wy" w:id="48"/>
+      <w:bookmarkEnd w:id="48"/>
+      <w:r>
+        <w:rPr>
+          <w:b w:val="1"/>
+          <w:sz w:val="46"/>
+          <w:szCs w:val="46"/>
+          <w:rtl w:val="0"/>
+        </w:rPr>
+        <w:t xml:space="preserve">Search Notes by Multiple Partial Tag Filter</w:t>
+      </w:r>
+    </w:p>
+    <w:p>
+      <w:pPr>
+        <w:pStyle w:val="Heading2"/>
+        <w:keepNext w:val="0"/>
+        <w:keepLines w:val="0"/>
+        <w:spacing w:after="80" w:lineRule="auto"/>
+        <w:rPr>
+          <w:b w:val="1"/>
+          <w:sz w:val="34"/>
+          <w:szCs w:val="34"/>
+        </w:rPr>
+      </w:pPr>
+      <w:bookmarkStart w:colFirst="0" w:colLast="0" w:name="_lkbd2aib40l6" w:id="49"/>
+      <w:bookmarkEnd w:id="49"/>
+      <w:r>
+        <w:rPr>
+          <w:b w:val="1"/>
+          <w:sz w:val="34"/>
+          <w:szCs w:val="34"/>
+          <w:rtl w:val="0"/>
+        </w:rPr>
+        <w:t xml:space="preserve">Context</w:t>
+      </w:r>
+    </w:p>
+    <w:p>
+      <w:pPr>
+        <w:spacing w:after="240" w:before="240" w:lineRule="auto"/>
+        <w:rPr/>
+      </w:pPr>
+      <w:r>
+        <w:rPr>
+          <w:rtl w:val="0"/>
+        </w:rPr>
+        <w:t xml:space="preserve">Note-Taker is focused on the search bar</w:t>
+      </w:r>
+    </w:p>
+    <w:p>
+      <w:pPr>
+        <w:pStyle w:val="Heading2"/>
+        <w:keepNext w:val="0"/>
+        <w:keepLines w:val="0"/>
+        <w:spacing w:after="80" w:lineRule="auto"/>
+        <w:rPr>
+          <w:b w:val="1"/>
+          <w:sz w:val="34"/>
+          <w:szCs w:val="34"/>
+        </w:rPr>
+      </w:pPr>
+      <w:bookmarkStart w:colFirst="0" w:colLast="0" w:name="_bz0yowxegu1w" w:id="50"/>
+      <w:bookmarkEnd w:id="50"/>
+      <w:r>
+        <w:rPr>
+          <w:b w:val="1"/>
+          <w:sz w:val="34"/>
+          <w:szCs w:val="34"/>
+          <w:rtl w:val="0"/>
+        </w:rPr>
+        <w:t xml:space="preserve">Primary Flow</w:t>
+      </w:r>
+    </w:p>
+    <w:p>
+      <w:pPr>
+        <w:numPr>
+          <w:ilvl w:val="0"/>
+          <w:numId w:val="9"/>
+        </w:numPr>
+        <w:spacing w:after="0" w:afterAutospacing="0" w:lineRule="auto"/>
+        <w:ind w:left="720" w:hanging="360"/>
+        <w:rPr>
+          <w:u w:val="none"/>
+        </w:rPr>
+      </w:pPr>
+      <w:r>
+        <w:rPr>
+          <w:rtl w:val="0"/>
+        </w:rPr>
+        <w:t xml:space="preserve">Note Taker types in a full tag or partial tag into the search bar.</w:t>
+      </w:r>
+    </w:p>
+    <w:p>
+      <w:pPr>
+        <w:numPr>
+          <w:ilvl w:val="0"/>
+          <w:numId w:val="9"/>
+        </w:numPr>
+        <w:spacing w:after="0" w:afterAutospacing="0" w:lineRule="auto"/>
+        <w:ind w:left="720" w:hanging="360"/>
+        <w:rPr>
+          <w:u w:val="none"/>
+        </w:rPr>
+      </w:pPr>
+      <w:r>
+        <w:rPr>
+          <w:rtl w:val="0"/>
+        </w:rPr>
+        <w:t xml:space="preserve">Note Taker clicks to add the tag to the list of searched tags.</w:t>
+      </w:r>
+    </w:p>
+    <w:p>
+      <w:pPr>
+        <w:numPr>
+          <w:ilvl w:val="0"/>
+          <w:numId w:val="9"/>
+        </w:numPr>
+        <w:spacing w:after="0" w:afterAutospacing="0" w:lineRule="auto"/>
+        <w:ind w:left="720" w:hanging="360"/>
+        <w:rPr>
+          <w:u w:val="none"/>
+        </w:rPr>
+      </w:pPr>
+      <w:r>
+        <w:rPr>
+          <w:rtl w:val="0"/>
+        </w:rPr>
+        <w:t xml:space="preserve">System populates all notes that have tags that match the searched tag</w:t>
+      </w:r>
+    </w:p>
+    <w:p>
+      <w:pPr>
+        <w:numPr>
+          <w:ilvl w:val="0"/>
+          <w:numId w:val="9"/>
+        </w:numPr>
+        <w:spacing w:after="0" w:afterAutospacing="0" w:lineRule="auto"/>
+        <w:ind w:left="720" w:hanging="360"/>
+        <w:rPr>
+          <w:u w:val="none"/>
+        </w:rPr>
+      </w:pPr>
+      <w:r>
+        <w:rPr>
+          <w:rtl w:val="0"/>
+        </w:rPr>
+        <w:t xml:space="preserve">Note taker types in another partial tag.</w:t>
+      </w:r>
+    </w:p>
+    <w:p>
+      <w:pPr>
+        <w:numPr>
+          <w:ilvl w:val="0"/>
+          <w:numId w:val="9"/>
+        </w:numPr>
+        <w:spacing w:after="0" w:afterAutospacing="0" w:lineRule="auto"/>
+        <w:ind w:left="720" w:hanging="360"/>
+        <w:rPr>
+          <w:u w:val="none"/>
+        </w:rPr>
+      </w:pPr>
+      <w:r>
+        <w:rPr>
+          <w:rtl w:val="0"/>
+        </w:rPr>
+        <w:t xml:space="preserve">System retains all the resulting notes from the previous searched tag and populates notes with the new searched tags.</w:t>
+      </w:r>
+    </w:p>
+    <w:p>
+      <w:pPr>
+        <w:numPr>
+          <w:ilvl w:val="0"/>
+          <w:numId w:val="9"/>
+        </w:numPr>
+        <w:spacing w:after="480" w:lineRule="auto"/>
+        <w:ind w:left="720" w:hanging="360"/>
+        <w:rPr>
+          <w:u w:val="none"/>
+        </w:rPr>
+      </w:pPr>
+      <w:r>
+        <w:rPr>
+          <w:rtl w:val="0"/>
+        </w:rPr>
+        <w:t xml:space="preserve">System orders the notes based on matching tags that apply.</w:t>
+      </w:r>
+    </w:p>
+    <w:p>
+      <w:pPr>
+        <w:spacing w:after="480" w:lineRule="auto"/>
+        <w:ind w:left="0" w:firstLine="0"/>
+        <w:rPr/>
+      </w:pPr>
+      <w:r>
+        <w:rPr>
+          <w:rtl w:val="0"/>
+        </w:rPr>
+      </w:r>
+    </w:p>
+    <w:p>
+      <w:pPr>
+        <w:spacing w:after="240" w:before="240" w:lineRule="auto"/>
+        <w:rPr/>
+      </w:pPr>
+      <w:r>
+        <w:rPr>
+          <w:rtl w:val="0"/>
+        </w:rPr>
       </w:r>
     </w:p>
     <w:p>
@@ -2703,7 +3578,7 @@
       <w:start w:val="1"/>
       <w:numFmt w:val="lowerRoman"/>
       <w:lvlText w:val="%3."/>
-      <w:lvlJc w:val="left"/>
+      <w:lvlJc w:val="right"/>
       <w:pPr>
         <w:ind w:left="2160" w:hanging="360"/>
       </w:pPr>
@@ -2739,7 +3614,7 @@
       <w:start w:val="1"/>
       <w:numFmt w:val="lowerRoman"/>
       <w:lvlText w:val="%6."/>
-      <w:lvlJc w:val="left"/>
+      <w:lvlJc w:val="right"/>
       <w:pPr>
         <w:ind w:left="4320" w:hanging="360"/>
       </w:pPr>
@@ -2775,7 +3650,7 @@
       <w:start w:val="1"/>
       <w:numFmt w:val="lowerRoman"/>
       <w:lvlText w:val="%9."/>
-      <w:lvlJc w:val="left"/>
+      <w:lvlJc w:val="right"/>
       <w:pPr>
         <w:ind w:left="6480" w:hanging="360"/>
       </w:pPr>
@@ -2813,7 +3688,7 @@
       <w:start w:val="1"/>
       <w:numFmt w:val="lowerRoman"/>
       <w:lvlText w:val="%3."/>
-      <w:lvlJc w:val="left"/>
+      <w:lvlJc w:val="right"/>
       <w:pPr>
         <w:ind w:left="2160" w:hanging="360"/>
       </w:pPr>
@@ -2849,7 +3724,7 @@
       <w:start w:val="1"/>
       <w:numFmt w:val="lowerRoman"/>
       <w:lvlText w:val="%6."/>
-      <w:lvlJc w:val="left"/>
+      <w:lvlJc w:val="right"/>
       <w:pPr>
         <w:ind w:left="4320" w:hanging="360"/>
       </w:pPr>
@@ -2885,7 +3760,7 @@
       <w:start w:val="1"/>
       <w:numFmt w:val="lowerRoman"/>
       <w:lvlText w:val="%9."/>
-      <w:lvlJc w:val="left"/>
+      <w:lvlJc w:val="right"/>
       <w:pPr>
         <w:ind w:left="6480" w:hanging="360"/>
       </w:pPr>
@@ -2996,6 +3871,446 @@
       <w:numFmt w:val="lowerRoman"/>
       <w:lvlText w:val="%9."/>
       <w:lvlJc w:val="left"/>
+      <w:pPr>
+        <w:ind w:left="6480" w:hanging="360"/>
+      </w:pPr>
+      <w:rPr>
+        <w:u w:val="none"/>
+      </w:rPr>
+    </w:lvl>
+  </w:abstractNum>
+  <w:abstractNum w:abstractNumId="6">
+    <w:lvl w:ilvl="0">
+      <w:start w:val="1"/>
+      <w:numFmt w:val="decimal"/>
+      <w:lvlText w:val="%1."/>
+      <w:lvlJc w:val="left"/>
+      <w:pPr>
+        <w:ind w:left="720" w:hanging="360"/>
+      </w:pPr>
+      <w:rPr>
+        <w:u w:val="none"/>
+      </w:rPr>
+    </w:lvl>
+    <w:lvl w:ilvl="1">
+      <w:start w:val="1"/>
+      <w:numFmt w:val="lowerLetter"/>
+      <w:lvlText w:val="%2."/>
+      <w:lvlJc w:val="left"/>
+      <w:pPr>
+        <w:ind w:left="1440" w:hanging="360"/>
+      </w:pPr>
+      <w:rPr>
+        <w:u w:val="none"/>
+      </w:rPr>
+    </w:lvl>
+    <w:lvl w:ilvl="2">
+      <w:start w:val="1"/>
+      <w:numFmt w:val="lowerRoman"/>
+      <w:lvlText w:val="%3."/>
+      <w:lvlJc w:val="right"/>
+      <w:pPr>
+        <w:ind w:left="2160" w:hanging="360"/>
+      </w:pPr>
+      <w:rPr>
+        <w:u w:val="none"/>
+      </w:rPr>
+    </w:lvl>
+    <w:lvl w:ilvl="3">
+      <w:start w:val="1"/>
+      <w:numFmt w:val="decimal"/>
+      <w:lvlText w:val="%4."/>
+      <w:lvlJc w:val="left"/>
+      <w:pPr>
+        <w:ind w:left="2880" w:hanging="360"/>
+      </w:pPr>
+      <w:rPr>
+        <w:u w:val="none"/>
+      </w:rPr>
+    </w:lvl>
+    <w:lvl w:ilvl="4">
+      <w:start w:val="1"/>
+      <w:numFmt w:val="lowerLetter"/>
+      <w:lvlText w:val="%5."/>
+      <w:lvlJc w:val="left"/>
+      <w:pPr>
+        <w:ind w:left="3600" w:hanging="360"/>
+      </w:pPr>
+      <w:rPr>
+        <w:u w:val="none"/>
+      </w:rPr>
+    </w:lvl>
+    <w:lvl w:ilvl="5">
+      <w:start w:val="1"/>
+      <w:numFmt w:val="lowerRoman"/>
+      <w:lvlText w:val="%6."/>
+      <w:lvlJc w:val="right"/>
+      <w:pPr>
+        <w:ind w:left="4320" w:hanging="360"/>
+      </w:pPr>
+      <w:rPr>
+        <w:u w:val="none"/>
+      </w:rPr>
+    </w:lvl>
+    <w:lvl w:ilvl="6">
+      <w:start w:val="1"/>
+      <w:numFmt w:val="decimal"/>
+      <w:lvlText w:val="%7."/>
+      <w:lvlJc w:val="left"/>
+      <w:pPr>
+        <w:ind w:left="5040" w:hanging="360"/>
+      </w:pPr>
+      <w:rPr>
+        <w:u w:val="none"/>
+      </w:rPr>
+    </w:lvl>
+    <w:lvl w:ilvl="7">
+      <w:start w:val="1"/>
+      <w:numFmt w:val="lowerLetter"/>
+      <w:lvlText w:val="%8."/>
+      <w:lvlJc w:val="left"/>
+      <w:pPr>
+        <w:ind w:left="5760" w:hanging="360"/>
+      </w:pPr>
+      <w:rPr>
+        <w:u w:val="none"/>
+      </w:rPr>
+    </w:lvl>
+    <w:lvl w:ilvl="8">
+      <w:start w:val="1"/>
+      <w:numFmt w:val="lowerRoman"/>
+      <w:lvlText w:val="%9."/>
+      <w:lvlJc w:val="right"/>
+      <w:pPr>
+        <w:ind w:left="6480" w:hanging="360"/>
+      </w:pPr>
+      <w:rPr>
+        <w:u w:val="none"/>
+      </w:rPr>
+    </w:lvl>
+  </w:abstractNum>
+  <w:abstractNum w:abstractNumId="7">
+    <w:lvl w:ilvl="0">
+      <w:start w:val="1"/>
+      <w:numFmt w:val="decimal"/>
+      <w:lvlText w:val="%1."/>
+      <w:lvlJc w:val="left"/>
+      <w:pPr>
+        <w:ind w:left="720" w:hanging="360"/>
+      </w:pPr>
+      <w:rPr>
+        <w:u w:val="none"/>
+      </w:rPr>
+    </w:lvl>
+    <w:lvl w:ilvl="1">
+      <w:start w:val="1"/>
+      <w:numFmt w:val="lowerLetter"/>
+      <w:lvlText w:val="%2."/>
+      <w:lvlJc w:val="left"/>
+      <w:pPr>
+        <w:ind w:left="1440" w:hanging="360"/>
+      </w:pPr>
+      <w:rPr>
+        <w:u w:val="none"/>
+      </w:rPr>
+    </w:lvl>
+    <w:lvl w:ilvl="2">
+      <w:start w:val="1"/>
+      <w:numFmt w:val="lowerRoman"/>
+      <w:lvlText w:val="%3."/>
+      <w:lvlJc w:val="left"/>
+      <w:pPr>
+        <w:ind w:left="2160" w:hanging="360"/>
+      </w:pPr>
+      <w:rPr>
+        <w:u w:val="none"/>
+      </w:rPr>
+    </w:lvl>
+    <w:lvl w:ilvl="3">
+      <w:start w:val="1"/>
+      <w:numFmt w:val="decimal"/>
+      <w:lvlText w:val="%4."/>
+      <w:lvlJc w:val="left"/>
+      <w:pPr>
+        <w:ind w:left="2880" w:hanging="360"/>
+      </w:pPr>
+      <w:rPr>
+        <w:u w:val="none"/>
+      </w:rPr>
+    </w:lvl>
+    <w:lvl w:ilvl="4">
+      <w:start w:val="1"/>
+      <w:numFmt w:val="lowerLetter"/>
+      <w:lvlText w:val="%5."/>
+      <w:lvlJc w:val="left"/>
+      <w:pPr>
+        <w:ind w:left="3600" w:hanging="360"/>
+      </w:pPr>
+      <w:rPr>
+        <w:u w:val="none"/>
+      </w:rPr>
+    </w:lvl>
+    <w:lvl w:ilvl="5">
+      <w:start w:val="1"/>
+      <w:numFmt w:val="lowerRoman"/>
+      <w:lvlText w:val="%6."/>
+      <w:lvlJc w:val="left"/>
+      <w:pPr>
+        <w:ind w:left="4320" w:hanging="360"/>
+      </w:pPr>
+      <w:rPr>
+        <w:u w:val="none"/>
+      </w:rPr>
+    </w:lvl>
+    <w:lvl w:ilvl="6">
+      <w:start w:val="1"/>
+      <w:numFmt w:val="decimal"/>
+      <w:lvlText w:val="%7."/>
+      <w:lvlJc w:val="left"/>
+      <w:pPr>
+        <w:ind w:left="5040" w:hanging="360"/>
+      </w:pPr>
+      <w:rPr>
+        <w:u w:val="none"/>
+      </w:rPr>
+    </w:lvl>
+    <w:lvl w:ilvl="7">
+      <w:start w:val="1"/>
+      <w:numFmt w:val="lowerLetter"/>
+      <w:lvlText w:val="%8."/>
+      <w:lvlJc w:val="left"/>
+      <w:pPr>
+        <w:ind w:left="5760" w:hanging="360"/>
+      </w:pPr>
+      <w:rPr>
+        <w:u w:val="none"/>
+      </w:rPr>
+    </w:lvl>
+    <w:lvl w:ilvl="8">
+      <w:start w:val="1"/>
+      <w:numFmt w:val="lowerRoman"/>
+      <w:lvlText w:val="%9."/>
+      <w:lvlJc w:val="left"/>
+      <w:pPr>
+        <w:ind w:left="6480" w:hanging="360"/>
+      </w:pPr>
+      <w:rPr>
+        <w:u w:val="none"/>
+      </w:rPr>
+    </w:lvl>
+  </w:abstractNum>
+  <w:abstractNum w:abstractNumId="8">
+    <w:lvl w:ilvl="0">
+      <w:start w:val="1"/>
+      <w:numFmt w:val="decimal"/>
+      <w:lvlText w:val="%1."/>
+      <w:lvlJc w:val="left"/>
+      <w:pPr>
+        <w:ind w:left="720" w:hanging="360"/>
+      </w:pPr>
+      <w:rPr>
+        <w:u w:val="none"/>
+      </w:rPr>
+    </w:lvl>
+    <w:lvl w:ilvl="1">
+      <w:start w:val="1"/>
+      <w:numFmt w:val="lowerLetter"/>
+      <w:lvlText w:val="%2."/>
+      <w:lvlJc w:val="left"/>
+      <w:pPr>
+        <w:ind w:left="1440" w:hanging="360"/>
+      </w:pPr>
+      <w:rPr>
+        <w:u w:val="none"/>
+      </w:rPr>
+    </w:lvl>
+    <w:lvl w:ilvl="2">
+      <w:start w:val="1"/>
+      <w:numFmt w:val="lowerRoman"/>
+      <w:lvlText w:val="%3."/>
+      <w:lvlJc w:val="left"/>
+      <w:pPr>
+        <w:ind w:left="2160" w:hanging="360"/>
+      </w:pPr>
+      <w:rPr>
+        <w:u w:val="none"/>
+      </w:rPr>
+    </w:lvl>
+    <w:lvl w:ilvl="3">
+      <w:start w:val="1"/>
+      <w:numFmt w:val="decimal"/>
+      <w:lvlText w:val="%4."/>
+      <w:lvlJc w:val="left"/>
+      <w:pPr>
+        <w:ind w:left="2880" w:hanging="360"/>
+      </w:pPr>
+      <w:rPr>
+        <w:u w:val="none"/>
+      </w:rPr>
+    </w:lvl>
+    <w:lvl w:ilvl="4">
+      <w:start w:val="1"/>
+      <w:numFmt w:val="lowerLetter"/>
+      <w:lvlText w:val="%5."/>
+      <w:lvlJc w:val="left"/>
+      <w:pPr>
+        <w:ind w:left="3600" w:hanging="360"/>
+      </w:pPr>
+      <w:rPr>
+        <w:u w:val="none"/>
+      </w:rPr>
+    </w:lvl>
+    <w:lvl w:ilvl="5">
+      <w:start w:val="1"/>
+      <w:numFmt w:val="lowerRoman"/>
+      <w:lvlText w:val="%6."/>
+      <w:lvlJc w:val="left"/>
+      <w:pPr>
+        <w:ind w:left="4320" w:hanging="360"/>
+      </w:pPr>
+      <w:rPr>
+        <w:u w:val="none"/>
+      </w:rPr>
+    </w:lvl>
+    <w:lvl w:ilvl="6">
+      <w:start w:val="1"/>
+      <w:numFmt w:val="decimal"/>
+      <w:lvlText w:val="%7."/>
+      <w:lvlJc w:val="left"/>
+      <w:pPr>
+        <w:ind w:left="5040" w:hanging="360"/>
+      </w:pPr>
+      <w:rPr>
+        <w:u w:val="none"/>
+      </w:rPr>
+    </w:lvl>
+    <w:lvl w:ilvl="7">
+      <w:start w:val="1"/>
+      <w:numFmt w:val="lowerLetter"/>
+      <w:lvlText w:val="%8."/>
+      <w:lvlJc w:val="left"/>
+      <w:pPr>
+        <w:ind w:left="5760" w:hanging="360"/>
+      </w:pPr>
+      <w:rPr>
+        <w:u w:val="none"/>
+      </w:rPr>
+    </w:lvl>
+    <w:lvl w:ilvl="8">
+      <w:start w:val="1"/>
+      <w:numFmt w:val="lowerRoman"/>
+      <w:lvlText w:val="%9."/>
+      <w:lvlJc w:val="left"/>
+      <w:pPr>
+        <w:ind w:left="6480" w:hanging="360"/>
+      </w:pPr>
+      <w:rPr>
+        <w:u w:val="none"/>
+      </w:rPr>
+    </w:lvl>
+  </w:abstractNum>
+  <w:abstractNum w:abstractNumId="9">
+    <w:lvl w:ilvl="0">
+      <w:start w:val="1"/>
+      <w:numFmt w:val="decimal"/>
+      <w:lvlText w:val="%1."/>
+      <w:lvlJc w:val="left"/>
+      <w:pPr>
+        <w:ind w:left="720" w:hanging="360"/>
+      </w:pPr>
+      <w:rPr>
+        <w:u w:val="none"/>
+      </w:rPr>
+    </w:lvl>
+    <w:lvl w:ilvl="1">
+      <w:start w:val="1"/>
+      <w:numFmt w:val="lowerLetter"/>
+      <w:lvlText w:val="%2."/>
+      <w:lvlJc w:val="left"/>
+      <w:pPr>
+        <w:ind w:left="1440" w:hanging="360"/>
+      </w:pPr>
+      <w:rPr>
+        <w:u w:val="none"/>
+      </w:rPr>
+    </w:lvl>
+    <w:lvl w:ilvl="2">
+      <w:start w:val="1"/>
+      <w:numFmt w:val="lowerRoman"/>
+      <w:lvlText w:val="%3."/>
+      <w:lvlJc w:val="right"/>
+      <w:pPr>
+        <w:ind w:left="2160" w:hanging="360"/>
+      </w:pPr>
+      <w:rPr>
+        <w:u w:val="none"/>
+      </w:rPr>
+    </w:lvl>
+    <w:lvl w:ilvl="3">
+      <w:start w:val="1"/>
+      <w:numFmt w:val="decimal"/>
+      <w:lvlText w:val="%4."/>
+      <w:lvlJc w:val="left"/>
+      <w:pPr>
+        <w:ind w:left="2880" w:hanging="360"/>
+      </w:pPr>
+      <w:rPr>
+        <w:u w:val="none"/>
+      </w:rPr>
+    </w:lvl>
+    <w:lvl w:ilvl="4">
+      <w:start w:val="1"/>
+      <w:numFmt w:val="lowerLetter"/>
+      <w:lvlText w:val="%5."/>
+      <w:lvlJc w:val="left"/>
+      <w:pPr>
+        <w:ind w:left="3600" w:hanging="360"/>
+      </w:pPr>
+      <w:rPr>
+        <w:u w:val="none"/>
+      </w:rPr>
+    </w:lvl>
+    <w:lvl w:ilvl="5">
+      <w:start w:val="1"/>
+      <w:numFmt w:val="lowerRoman"/>
+      <w:lvlText w:val="%6."/>
+      <w:lvlJc w:val="right"/>
+      <w:pPr>
+        <w:ind w:left="4320" w:hanging="360"/>
+      </w:pPr>
+      <w:rPr>
+        <w:u w:val="none"/>
+      </w:rPr>
+    </w:lvl>
+    <w:lvl w:ilvl="6">
+      <w:start w:val="1"/>
+      <w:numFmt w:val="decimal"/>
+      <w:lvlText w:val="%7."/>
+      <w:lvlJc w:val="left"/>
+      <w:pPr>
+        <w:ind w:left="5040" w:hanging="360"/>
+      </w:pPr>
+      <w:rPr>
+        <w:u w:val="none"/>
+      </w:rPr>
+    </w:lvl>
+    <w:lvl w:ilvl="7">
+      <w:start w:val="1"/>
+      <w:numFmt w:val="lowerLetter"/>
+      <w:lvlText w:val="%8."/>
+      <w:lvlJc w:val="left"/>
+      <w:pPr>
+        <w:ind w:left="5760" w:hanging="360"/>
+      </w:pPr>
+      <w:rPr>
+        <w:u w:val="none"/>
+      </w:rPr>
+    </w:lvl>
+    <w:lvl w:ilvl="8">
+      <w:start w:val="1"/>
+      <w:numFmt w:val="lowerRoman"/>
+      <w:lvlText w:val="%9."/>
+      <w:lvlJc w:val="right"/>
       <w:pPr>
         <w:ind w:left="6480" w:hanging="360"/>
       </w:pPr>
@@ -3018,6 +4333,18 @@
   </w:num>
   <w:num w:numId="5">
     <w:abstractNumId w:val="5"/>
+  </w:num>
+  <w:num w:numId="6">
+    <w:abstractNumId w:val="6"/>
+  </w:num>
+  <w:num w:numId="7">
+    <w:abstractNumId w:val="7"/>
+  </w:num>
+  <w:num w:numId="8">
+    <w:abstractNumId w:val="8"/>
+  </w:num>
+  <w:num w:numId="9">
+    <w:abstractNumId w:val="9"/>
   </w:num>
 </w:numbering>
 </file>

</xml_diff>